<commit_message>
indiv. reflections for thanh
</commit_message>
<xml_diff>
--- a/ProcessReportV1.1.docx
+++ b/ProcessReportV1.1.docx
@@ -1,6 +1,6 @@
 
 <file path=word/document.xml><?xml version="1.0" encoding="utf-8"?>
-<w:document xmlns:wpc="http://schemas.microsoft.com/office/word/2010/wordprocessingCanvas" xmlns:cx="http://schemas.microsoft.com/office/drawing/2014/chartex" xmlns:cx1="http://schemas.microsoft.com/office/drawing/2015/9/8/chartex" xmlns:cx2="http://schemas.microsoft.com/office/drawing/2015/10/21/chartex" xmlns:cx3="http://schemas.microsoft.com/office/drawing/2016/5/9/chartex" xmlns:cx4="http://schemas.microsoft.com/office/drawing/2016/5/10/chartex" xmlns:cx5="http://schemas.microsoft.com/office/drawing/2016/5/11/chartex" xmlns:cx6="http://schemas.microsoft.com/office/drawing/2016/5/12/chartex" xmlns:cx7="http://schemas.microsoft.com/office/drawing/2016/5/13/chartex" xmlns:cx8="http://schemas.microsoft.com/office/drawing/2016/5/14/chartex" xmlns:mc="http://schemas.openxmlformats.org/markup-compatibility/2006" xmlns:aink="http://schemas.microsoft.com/office/drawing/2016/ink" xmlns:am3d="http://schemas.microsoft.com/office/drawing/2017/model3d" xmlns:o="urn:schemas-microsoft-com:office:office" xmlns:r="http://schemas.openxmlformats.org/officeDocument/2006/relationships" xmlns:m="http://schemas.openxmlformats.org/officeDocument/2006/math" xmlns:v="urn:schemas-microsoft-com:vml" xmlns:wp14="http://schemas.microsoft.com/office/word/2010/wordprocessingDrawing" xmlns:wp="http://schemas.openxmlformats.org/drawingml/2006/wordprocessingDrawing" xmlns:w10="urn:schemas-microsoft-com:office:word" xmlns:w="http://schemas.openxmlformats.org/wordprocessingml/2006/main" xmlns:w14="http://schemas.microsoft.com/office/word/2010/wordml" xmlns:w15="http://schemas.microsoft.com/office/word/2012/wordml" xmlns:w16cid="http://schemas.microsoft.com/office/word/2016/wordml/cid" xmlns:w16se="http://schemas.microsoft.com/office/word/2015/wordml/symex" xmlns:wpg="http://schemas.microsoft.com/office/word/2010/wordprocessingGroup" xmlns:wpi="http://schemas.microsoft.com/office/word/2010/wordprocessingInk" xmlns:wne="http://schemas.microsoft.com/office/word/2006/wordml" xmlns:wps="http://schemas.microsoft.com/office/word/2010/wordprocessingShape" mc:Ignorable="w14 w15 w16se w16cid wp14">
+<w:document xmlns:wpc="http://schemas.microsoft.com/office/word/2010/wordprocessingCanvas" xmlns:mc="http://schemas.openxmlformats.org/markup-compatibility/2006" xmlns:o="urn:schemas-microsoft-com:office:office" xmlns:r="http://schemas.openxmlformats.org/officeDocument/2006/relationships" xmlns:m="http://schemas.openxmlformats.org/officeDocument/2006/math" xmlns:v="urn:schemas-microsoft-com:vml" xmlns:wp14="http://schemas.microsoft.com/office/word/2010/wordprocessingDrawing" xmlns:wp="http://schemas.openxmlformats.org/drawingml/2006/wordprocessingDrawing" xmlns:w10="urn:schemas-microsoft-com:office:word" xmlns:w="http://schemas.openxmlformats.org/wordprocessingml/2006/main" xmlns:w14="http://schemas.microsoft.com/office/word/2010/wordml" xmlns:wpg="http://schemas.microsoft.com/office/word/2010/wordprocessingGroup" xmlns:wpi="http://schemas.microsoft.com/office/word/2010/wordprocessingInk" xmlns:wne="http://schemas.microsoft.com/office/word/2006/wordml" xmlns:wps="http://schemas.microsoft.com/office/word/2010/wordprocessingShape" mc:Ignorable="w14 wp14">
   <w:body>
     <w:p>
       <w:r>
@@ -33,7 +33,7 @@
                     </pic:cNvPicPr>
                   </pic:nvPicPr>
                   <pic:blipFill>
-                    <a:blip r:embed="rId5" cstate="print">
+                    <a:blip r:embed="rId6" cstate="print">
                       <a:extLst>
                         <a:ext uri="{28A0092B-C50C-407E-A947-70E740481C1C}">
                           <a14:useLocalDpi xmlns:a14="http://schemas.microsoft.com/office/drawing/2010/main" val="0"/>
@@ -376,7 +376,7 @@
                   </wp:anchor>
                 </w:drawing>
               </mc:Choice>
-              <mc:Fallback>
+              <mc:Fallback xmlns:cx="http://schemas.microsoft.com/office/drawing/2014/chartex" xmlns:cx1="http://schemas.microsoft.com/office/drawing/2015/9/8/chartex" xmlns:cx2="http://schemas.microsoft.com/office/drawing/2015/10/21/chartex" xmlns:cx3="http://schemas.microsoft.com/office/drawing/2016/5/9/chartex" xmlns:cx4="http://schemas.microsoft.com/office/drawing/2016/5/10/chartex" xmlns:cx5="http://schemas.microsoft.com/office/drawing/2016/5/11/chartex" xmlns:cx6="http://schemas.microsoft.com/office/drawing/2016/5/12/chartex" xmlns:cx7="http://schemas.microsoft.com/office/drawing/2016/5/13/chartex" xmlns:cx8="http://schemas.microsoft.com/office/drawing/2016/5/14/chartex" xmlns:aink="http://schemas.microsoft.com/office/drawing/2016/ink" xmlns:am3d="http://schemas.microsoft.com/office/drawing/2017/model3d" xmlns:w15="http://schemas.microsoft.com/office/word/2012/wordml" xmlns:w16cid="http://schemas.microsoft.com/office/word/2016/wordml/cid" xmlns:w16se="http://schemas.microsoft.com/office/word/2015/wordml/symex">
                 <w:pict>
                   <v:group w14:anchorId="02420A7A" id="Group 119" o:spid="_x0000_s1026" style="position:absolute;margin-left:-.75pt;margin-top:27pt;width:596.4pt;height:822.05pt;z-index:-251657216;mso-position-horizontal-relative:page;mso-position-vertical-relative:page" coordorigin="-2047" coordsize="75745,100169" o:gfxdata="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">
                     <v:rect id="Rectangle 120" o:spid="_x0000_s1027" style="position:absolute;left:-2047;top:75163;width:75740;height:2012;visibility:visible;mso-wrap-style:square;v-text-anchor:middle" o:gfxdata="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" fillcolor="black [3200]" stroked="f"/>
@@ -648,7 +648,7 @@
                   </wp:anchor>
                 </w:drawing>
               </mc:Choice>
-              <mc:Fallback>
+              <mc:Fallback xmlns:cx="http://schemas.microsoft.com/office/drawing/2014/chartex" xmlns:cx1="http://schemas.microsoft.com/office/drawing/2015/9/8/chartex" xmlns:cx2="http://schemas.microsoft.com/office/drawing/2015/10/21/chartex" xmlns:cx3="http://schemas.microsoft.com/office/drawing/2016/5/9/chartex" xmlns:cx4="http://schemas.microsoft.com/office/drawing/2016/5/10/chartex" xmlns:cx5="http://schemas.microsoft.com/office/drawing/2016/5/11/chartex" xmlns:cx6="http://schemas.microsoft.com/office/drawing/2016/5/12/chartex" xmlns:cx7="http://schemas.microsoft.com/office/drawing/2016/5/13/chartex" xmlns:cx8="http://schemas.microsoft.com/office/drawing/2016/5/14/chartex" xmlns:aink="http://schemas.microsoft.com/office/drawing/2016/ink" xmlns:am3d="http://schemas.microsoft.com/office/drawing/2017/model3d" xmlns:w15="http://schemas.microsoft.com/office/word/2012/wordml" xmlns:w16cid="http://schemas.microsoft.com/office/word/2016/wordml/cid" xmlns:w16se="http://schemas.microsoft.com/office/word/2015/wordml/symex">
                 <w:pict>
                   <v:shape w14:anchorId="0AD95913" id="Text Box 10" o:spid="_x0000_s1030" type="#_x0000_t202" style="position:absolute;margin-left:25.3pt;margin-top:224.2pt;width:76.5pt;height:23.25pt;z-index:251664384;visibility:visible;mso-wrap-style:square;mso-width-percent:0;mso-height-percent:0;mso-wrap-distance-left:9pt;mso-wrap-distance-top:0;mso-wrap-distance-right:9pt;mso-wrap-distance-bottom:0;mso-position-horizontal:right;mso-position-horizontal-relative:margin;mso-position-vertical:absolute;mso-position-vertical-relative:text;mso-width-percent:0;mso-height-percent:0;mso-width-relative:margin;mso-height-relative:margin;v-text-anchor:top" o:gfxdata="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" filled="f" stroked="f" strokeweight=".5pt">
                     <v:textbox>
@@ -737,12 +737,12 @@
                         <pic:cNvPicPr/>
                       </pic:nvPicPr>
                       <pic:blipFill>
-                        <a:blip r:embed="rId6" cstate="print">
+                        <a:blip r:embed="rId7" cstate="print">
                           <a:biLevel thresh="75000"/>
                           <a:extLst>
                             <a:ext uri="{BEBA8EAE-BF5A-486C-A8C5-ECC9F3942E4B}">
                               <a14:imgProps xmlns:a14="http://schemas.microsoft.com/office/drawing/2010/main">
-                                <a14:imgLayer r:embed="rId7">
+                                <a14:imgLayer r:embed="rId8">
                                   <a14:imgEffect>
                                     <a14:brightnessContrast bright="-3000"/>
                                   </a14:imgEffect>
@@ -886,7 +886,7 @@
                   </wp:anchor>
                 </w:drawing>
               </mc:Choice>
-              <mc:Fallback>
+              <mc:Fallback xmlns:cx="http://schemas.microsoft.com/office/drawing/2014/chartex" xmlns:cx1="http://schemas.microsoft.com/office/drawing/2015/9/8/chartex" xmlns:cx2="http://schemas.microsoft.com/office/drawing/2015/10/21/chartex" xmlns:cx3="http://schemas.microsoft.com/office/drawing/2016/5/9/chartex" xmlns:cx4="http://schemas.microsoft.com/office/drawing/2016/5/10/chartex" xmlns:cx5="http://schemas.microsoft.com/office/drawing/2016/5/11/chartex" xmlns:cx6="http://schemas.microsoft.com/office/drawing/2016/5/12/chartex" xmlns:cx7="http://schemas.microsoft.com/office/drawing/2016/5/13/chartex" xmlns:cx8="http://schemas.microsoft.com/office/drawing/2016/5/14/chartex" xmlns:aink="http://schemas.microsoft.com/office/drawing/2016/ink" xmlns:am3d="http://schemas.microsoft.com/office/drawing/2017/model3d" xmlns:w15="http://schemas.microsoft.com/office/word/2012/wordml" xmlns:w16cid="http://schemas.microsoft.com/office/word/2016/wordml/cid" xmlns:w16se="http://schemas.microsoft.com/office/word/2015/wordml/symex">
                 <w:pict>
                   <v:shape w14:anchorId="4AF823B9" id="Text Box 5" o:spid="_x0000_s1031" type="#_x0000_t202" style="position:absolute;margin-left:0;margin-top:572.25pt;width:125.55pt;height:42.65pt;z-index:251662336;visibility:visible;mso-wrap-style:square;mso-width-percent:0;mso-height-percent:0;mso-wrap-distance-left:9pt;mso-wrap-distance-top:0;mso-wrap-distance-right:9pt;mso-wrap-distance-bottom:0;mso-position-horizontal:left;mso-position-horizontal-relative:margin;mso-position-vertical:absolute;mso-position-vertical-relative:text;mso-width-percent:0;mso-height-percent:0;mso-width-relative:page;mso-height-relative:margin;v-text-anchor:top" o:gfxdata="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" filled="f" stroked="f" strokeweight=".5pt">
                     <v:textbox>
@@ -1109,7 +1109,7 @@
                   </wp:anchor>
                 </w:drawing>
               </mc:Choice>
-              <mc:Fallback>
+              <mc:Fallback xmlns:cx="http://schemas.microsoft.com/office/drawing/2014/chartex" xmlns:cx1="http://schemas.microsoft.com/office/drawing/2015/9/8/chartex" xmlns:cx2="http://schemas.microsoft.com/office/drawing/2015/10/21/chartex" xmlns:cx3="http://schemas.microsoft.com/office/drawing/2016/5/9/chartex" xmlns:cx4="http://schemas.microsoft.com/office/drawing/2016/5/10/chartex" xmlns:cx5="http://schemas.microsoft.com/office/drawing/2016/5/11/chartex" xmlns:cx6="http://schemas.microsoft.com/office/drawing/2016/5/12/chartex" xmlns:cx7="http://schemas.microsoft.com/office/drawing/2016/5/13/chartex" xmlns:cx8="http://schemas.microsoft.com/office/drawing/2016/5/14/chartex" xmlns:aink="http://schemas.microsoft.com/office/drawing/2016/ink" xmlns:am3d="http://schemas.microsoft.com/office/drawing/2017/model3d" xmlns:w15="http://schemas.microsoft.com/office/word/2012/wordml" xmlns:w16cid="http://schemas.microsoft.com/office/word/2016/wordml/cid" xmlns:w16se="http://schemas.microsoft.com/office/word/2015/wordml/symex">
                 <w:pict>
                   <v:shape w14:anchorId="2A53FF84" id="Text Box 9" o:spid="_x0000_s1032" type="#_x0000_t202" style="position:absolute;margin-left:0;margin-top:605.65pt;width:198.75pt;height:104.65pt;z-index:251661312;visibility:visible;mso-wrap-style:square;mso-width-percent:0;mso-height-percent:0;mso-wrap-distance-left:9pt;mso-wrap-distance-top:0;mso-wrap-distance-right:9pt;mso-wrap-distance-bottom:0;mso-position-horizontal:left;mso-position-horizontal-relative:margin;mso-position-vertical:absolute;mso-position-vertical-relative:text;mso-width-percent:0;mso-height-percent:0;mso-width-relative:page;mso-height-relative:margin;v-text-anchor:top" o:gfxdata="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" filled="f" stroked="f" strokeweight=".5pt">
                     <v:textbox>
@@ -1299,7 +1299,7 @@
                   </wp:anchor>
                 </w:drawing>
               </mc:Choice>
-              <mc:Fallback>
+              <mc:Fallback xmlns:cx="http://schemas.microsoft.com/office/drawing/2014/chartex" xmlns:cx1="http://schemas.microsoft.com/office/drawing/2015/9/8/chartex" xmlns:cx2="http://schemas.microsoft.com/office/drawing/2015/10/21/chartex" xmlns:cx3="http://schemas.microsoft.com/office/drawing/2016/5/9/chartex" xmlns:cx4="http://schemas.microsoft.com/office/drawing/2016/5/10/chartex" xmlns:cx5="http://schemas.microsoft.com/office/drawing/2016/5/11/chartex" xmlns:cx6="http://schemas.microsoft.com/office/drawing/2016/5/12/chartex" xmlns:cx7="http://schemas.microsoft.com/office/drawing/2016/5/13/chartex" xmlns:cx8="http://schemas.microsoft.com/office/drawing/2016/5/14/chartex" xmlns:aink="http://schemas.microsoft.com/office/drawing/2016/ink" xmlns:am3d="http://schemas.microsoft.com/office/drawing/2017/model3d" xmlns:w15="http://schemas.microsoft.com/office/word/2012/wordml" xmlns:w16cid="http://schemas.microsoft.com/office/word/2016/wordml/cid" xmlns:w16se="http://schemas.microsoft.com/office/word/2015/wordml/symex">
                 <w:pict>
                   <v:rect w14:anchorId="2D2A5BEB" id="Rectangle 12" o:spid="_x0000_s1026" style="position:absolute;margin-left:-58.25pt;margin-top:602.2pt;width:568.05pt;height:3.55pt;z-index:251665408;visibility:visible;mso-wrap-style:square;mso-width-percent:0;mso-height-percent:0;mso-wrap-distance-left:9pt;mso-wrap-distance-top:0;mso-wrap-distance-right:9pt;mso-wrap-distance-bottom:0;mso-position-horizontal:absolute;mso-position-horizontal-relative:text;mso-position-vertical:absolute;mso-position-vertical-relative:text;mso-width-percent:0;mso-height-percent:0;mso-width-relative:margin;mso-height-relative:margin;v-text-anchor:middle" o:gfxdata="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" fillcolor="#c00000" strokecolor="#cfcdcd [2894]" strokeweight="2.25pt"/>
                 </w:pict>
@@ -1332,7 +1332,6 @@
       <w:tblPr>
         <w:tblStyle w:val="TableGrid"/>
         <w:tblW w:w="0" w:type="auto"/>
-        <w:tblInd w:w="0" w:type="dxa"/>
         <w:tblLook w:val="04A0" w:firstRow="1" w:lastRow="0" w:firstColumn="1" w:lastColumn="0" w:noHBand="0" w:noVBand="1"/>
       </w:tblPr>
       <w:tblGrid>
@@ -2613,7 +2612,7 @@
               <w:lang w:val="en-US"/>
             </w:rPr>
           </w:pPr>
-          <w:hyperlink r:id="rId8" w:anchor="_Toc508374606" w:history="1">
+          <w:hyperlink r:id="rId9" w:anchor="_Toc508374606" w:history="1">
             <w:r>
               <w:rPr>
                 <w:rStyle w:val="Hyperlink"/>
@@ -3322,7 +3321,6 @@
       <w:tblPr>
         <w:tblStyle w:val="TableGrid"/>
         <w:tblW w:w="0" w:type="auto"/>
-        <w:tblInd w:w="0" w:type="dxa"/>
         <w:tblLook w:val="04A0" w:firstRow="1" w:lastRow="0" w:firstColumn="1" w:lastColumn="0" w:noHBand="0" w:noVBand="1"/>
       </w:tblPr>
       <w:tblGrid>
@@ -3917,50 +3915,14 @@
         <w:rPr>
           <w:lang w:val="pt-PT"/>
         </w:rPr>
-        <w:t xml:space="preserve">Date: </w:t>
-      </w:r>
-      <w:r>
-        <w:rPr>
-          <w:lang w:val="pt-PT"/>
-        </w:rPr>
-        <w:t>Tuesday 20</w:t>
-      </w:r>
-      <w:r>
-        <w:rPr>
-          <w:lang w:val="pt-PT"/>
-        </w:rPr>
-        <w:t>th February 2018</w:t>
+        <w:t>Date: Tuesday 20th February 2018</w:t>
       </w:r>
       <w:r>
         <w:rPr>
           <w:lang w:val="pt-PT"/>
         </w:rPr>
         <w:br/>
-        <w:t xml:space="preserve">Time: </w:t>
-      </w:r>
-      <w:r>
-        <w:rPr>
-          <w:lang w:val="pt-PT"/>
-        </w:rPr>
-        <w:t>3</w:t>
-      </w:r>
-      <w:r>
-        <w:rPr>
-          <w:lang w:val="pt-PT"/>
-        </w:rPr>
-        <w:t xml:space="preserve">:00 </w:t>
-      </w:r>
-      <w:r>
-        <w:rPr>
-          <w:lang w:val="pt-PT"/>
-        </w:rPr>
-        <w:t>P</w:t>
-      </w:r>
-      <w:r>
-        <w:rPr>
-          <w:lang w:val="pt-PT"/>
-        </w:rPr>
-        <w:t>M</w:t>
+        <w:t>Time: 3:00 PM</w:t>
       </w:r>
       <w:r>
         <w:rPr>
@@ -3989,8 +3951,6 @@
           <w:lang w:val="pt-PT"/>
         </w:rPr>
       </w:pPr>
-      <w:bookmarkStart w:id="4" w:name="_GoBack"/>
-      <w:bookmarkEnd w:id="4"/>
     </w:p>
     <w:p>
       <w:pPr>
@@ -4002,7 +3962,7 @@
           <w:lang w:val="pt-PT"/>
         </w:rPr>
       </w:pPr>
-      <w:bookmarkStart w:id="5" w:name="_Toc508374603"/>
+      <w:bookmarkStart w:id="4" w:name="_Toc508374603"/>
       <w:r>
         <w:br w:type="page"/>
       </w:r>
@@ -4018,7 +3978,7 @@
       <w:r>
         <w:t>3</w:t>
       </w:r>
-      <w:bookmarkEnd w:id="5"/>
+      <w:bookmarkEnd w:id="4"/>
     </w:p>
     <w:p>
       <w:pPr>
@@ -4037,7 +3997,7 @@
           <w:lang w:val="pt-PT"/>
         </w:rPr>
       </w:pPr>
-      <w:bookmarkStart w:id="6" w:name="_Toc508374604"/>
+      <w:bookmarkStart w:id="5" w:name="_Toc508374604"/>
       <w:r>
         <w:br w:type="page"/>
       </w:r>
@@ -4050,7 +4010,7 @@
         <w:lastRenderedPageBreak/>
         <w:t>Week 4</w:t>
       </w:r>
-      <w:bookmarkEnd w:id="6"/>
+      <w:bookmarkEnd w:id="5"/>
     </w:p>
     <w:p>
       <w:pPr>
@@ -4077,12 +4037,12 @@
       <w:pPr>
         <w:pStyle w:val="Heading1"/>
       </w:pPr>
-      <w:bookmarkStart w:id="7" w:name="_Toc508374605"/>
+      <w:bookmarkStart w:id="6" w:name="_Toc508374605"/>
       <w:r>
         <w:lastRenderedPageBreak/>
         <w:t>Mark justification</w:t>
       </w:r>
-      <w:bookmarkEnd w:id="7"/>
+      <w:bookmarkEnd w:id="6"/>
     </w:p>
     <w:p>
       <w:pPr>
@@ -4107,7 +4067,6 @@
       <w:r>
         <w:rPr>
           <w:noProof/>
-          <w:lang w:val="pt-PT"/>
         </w:rPr>
         <w:drawing>
           <wp:inline distT="0" distB="0" distL="0" distR="0" wp14:anchorId="6944871A" wp14:editId="5E98FCD7">
@@ -4117,7 +4076,7 @@
             <wp:cNvGraphicFramePr/>
             <a:graphic xmlns:a="http://schemas.openxmlformats.org/drawingml/2006/main">
               <a:graphicData uri="http://schemas.openxmlformats.org/drawingml/2006/chart">
-                <c:chart xmlns:c="http://schemas.openxmlformats.org/drawingml/2006/chart" xmlns:r="http://schemas.openxmlformats.org/officeDocument/2006/relationships" r:id="rId9"/>
+                <c:chart xmlns:c="http://schemas.openxmlformats.org/drawingml/2006/chart" xmlns:r="http://schemas.openxmlformats.org/officeDocument/2006/relationships" r:id="rId10"/>
               </a:graphicData>
             </a:graphic>
           </wp:inline>
@@ -4136,13 +4095,12 @@
       <w:tblPr>
         <w:tblStyle w:val="TableGrid"/>
         <w:tblW w:w="0" w:type="auto"/>
-        <w:tblInd w:w="0" w:type="dxa"/>
         <w:tblLook w:val="04A0" w:firstRow="1" w:lastRow="0" w:firstColumn="1" w:lastColumn="0" w:noHBand="0" w:noVBand="1"/>
       </w:tblPr>
       <w:tblGrid>
-        <w:gridCol w:w="1697"/>
+        <w:gridCol w:w="1705"/>
         <w:gridCol w:w="803"/>
-        <w:gridCol w:w="6516"/>
+        <w:gridCol w:w="6591"/>
       </w:tblGrid>
       <w:tr>
         <w:tc>
@@ -4629,7 +4587,7 @@
                                       <w:szCs w:val="96"/>
                                     </w:rPr>
                                   </w:pPr>
-                                  <w:bookmarkStart w:id="8" w:name="_Toc508374606"/>
+                                  <w:bookmarkStart w:id="7" w:name="_Toc508374606"/>
                                   <w:r>
                                     <w:rPr>
                                       <w:rFonts w:eastAsiaTheme="majorEastAsia"/>
@@ -4639,7 +4597,7 @@
                                     </w:rPr>
                                     <w:t>Individual Reflection</w:t>
                                   </w:r>
-                                  <w:bookmarkEnd w:id="8"/>
+                                  <w:bookmarkEnd w:id="7"/>
                                 </w:p>
                                 <w:p>
                                   <w:pPr>
@@ -4674,7 +4632,7 @@
                   </wp:anchor>
                 </w:drawing>
               </mc:Choice>
-              <mc:Fallback>
+              <mc:Fallback xmlns:cx="http://schemas.microsoft.com/office/drawing/2014/chartex" xmlns:cx1="http://schemas.microsoft.com/office/drawing/2015/9/8/chartex" xmlns:cx2="http://schemas.microsoft.com/office/drawing/2015/10/21/chartex" xmlns:cx3="http://schemas.microsoft.com/office/drawing/2016/5/9/chartex" xmlns:cx4="http://schemas.microsoft.com/office/drawing/2016/5/10/chartex" xmlns:cx5="http://schemas.microsoft.com/office/drawing/2016/5/11/chartex" xmlns:cx6="http://schemas.microsoft.com/office/drawing/2016/5/12/chartex" xmlns:cx7="http://schemas.microsoft.com/office/drawing/2016/5/13/chartex" xmlns:cx8="http://schemas.microsoft.com/office/drawing/2016/5/14/chartex" xmlns:aink="http://schemas.microsoft.com/office/drawing/2016/ink" xmlns:am3d="http://schemas.microsoft.com/office/drawing/2017/model3d" xmlns:w15="http://schemas.microsoft.com/office/word/2012/wordml" xmlns:w16cid="http://schemas.microsoft.com/office/word/2016/wordml/cid" xmlns:w16se="http://schemas.microsoft.com/office/word/2015/wordml/symex">
                 <w:pict>
                   <v:group w14:anchorId="111935AF" id="Group 2" o:spid="_x0000_s1033" style="position:absolute;margin-left:-.75pt;margin-top:27pt;width:596.4pt;height:822.05pt;z-index:-251648000;mso-position-horizontal-relative:page;mso-position-vertical-relative:page" coordorigin="-2047" coordsize="75745,100169" o:gfxdata="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">
                     <v:rect id="Rectangle 3" o:spid="_x0000_s1034" style="position:absolute;left:-2047;top:75163;width:75740;height:2012;visibility:visible;mso-wrap-style:square;v-text-anchor:middle" o:gfxdata="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" fillcolor="black [3200]" stroked="f"/>
@@ -4768,32 +4726,31 @@
       <w:pPr>
         <w:pStyle w:val="Heading1"/>
       </w:pPr>
-      <w:bookmarkStart w:id="10" w:name="_Toc508372869"/>
-      <w:bookmarkStart w:id="11" w:name="_Toc508374607"/>
+      <w:bookmarkStart w:id="8" w:name="_Toc508372869"/>
+      <w:bookmarkStart w:id="9" w:name="_Toc508374607"/>
       <w:r>
         <w:lastRenderedPageBreak/>
         <w:t>Dholon Akter</w:t>
       </w:r>
+      <w:bookmarkEnd w:id="8"/>
+      <w:bookmarkEnd w:id="9"/>
+    </w:p>
+    <w:p>
+      <w:pPr>
+        <w:pStyle w:val="Heading2"/>
+      </w:pPr>
+      <w:bookmarkStart w:id="10" w:name="_Toc508372870"/>
+      <w:bookmarkStart w:id="11" w:name="_Toc508374608"/>
+      <w:r>
+        <w:t>SWOT Analysis</w:t>
+      </w:r>
       <w:bookmarkEnd w:id="10"/>
       <w:bookmarkEnd w:id="11"/>
-    </w:p>
-    <w:p>
-      <w:pPr>
-        <w:pStyle w:val="Heading2"/>
-      </w:pPr>
-      <w:bookmarkStart w:id="12" w:name="_Toc508372870"/>
-      <w:bookmarkStart w:id="13" w:name="_Toc508374608"/>
-      <w:r>
-        <w:t>SWOT Analysis</w:t>
-      </w:r>
-      <w:bookmarkEnd w:id="12"/>
-      <w:bookmarkEnd w:id="13"/>
     </w:p>
     <w:tbl>
       <w:tblPr>
         <w:tblStyle w:val="TableGrid"/>
         <w:tblW w:w="0" w:type="auto"/>
-        <w:tblInd w:w="0" w:type="dxa"/>
         <w:tblLook w:val="04A0" w:firstRow="1" w:lastRow="0" w:firstColumn="1" w:lastColumn="0" w:noHBand="0" w:noVBand="1"/>
       </w:tblPr>
       <w:tblGrid>
@@ -4980,10 +4937,23 @@
       <w:pPr>
         <w:pStyle w:val="Heading2"/>
       </w:pPr>
-      <w:bookmarkStart w:id="14" w:name="_Toc508372871"/>
-      <w:bookmarkStart w:id="15" w:name="_Toc508374609"/>
+      <w:bookmarkStart w:id="12" w:name="_Toc508372871"/>
+      <w:bookmarkStart w:id="13" w:name="_Toc508374609"/>
       <w:r>
         <w:t>Learning moments</w:t>
+      </w:r>
+      <w:bookmarkEnd w:id="12"/>
+      <w:bookmarkEnd w:id="13"/>
+    </w:p>
+    <w:p/>
+    <w:p>
+      <w:pPr>
+        <w:pStyle w:val="Heading2"/>
+      </w:pPr>
+      <w:bookmarkStart w:id="14" w:name="_Toc508372872"/>
+      <w:bookmarkStart w:id="15" w:name="_Toc508374610"/>
+      <w:r>
+        <w:t>Self-evaluation of spent effort</w:t>
       </w:r>
       <w:bookmarkEnd w:id="14"/>
       <w:bookmarkEnd w:id="15"/>
@@ -4993,26 +4963,13 @@
       <w:pPr>
         <w:pStyle w:val="Heading2"/>
       </w:pPr>
-      <w:bookmarkStart w:id="16" w:name="_Toc508372872"/>
-      <w:bookmarkStart w:id="17" w:name="_Toc508374610"/>
-      <w:r>
-        <w:t>Self-evaluation of spent effort</w:t>
+      <w:bookmarkStart w:id="16" w:name="_Toc508372873"/>
+      <w:bookmarkStart w:id="17" w:name="_Toc508374611"/>
+      <w:r>
+        <w:t>Improvements for next project</w:t>
       </w:r>
       <w:bookmarkEnd w:id="16"/>
       <w:bookmarkEnd w:id="17"/>
-    </w:p>
-    <w:p/>
-    <w:p>
-      <w:pPr>
-        <w:pStyle w:val="Heading2"/>
-      </w:pPr>
-      <w:bookmarkStart w:id="18" w:name="_Toc508372873"/>
-      <w:bookmarkStart w:id="19" w:name="_Toc508374611"/>
-      <w:r>
-        <w:t>Improvements for next project</w:t>
-      </w:r>
-      <w:bookmarkEnd w:id="18"/>
-      <w:bookmarkEnd w:id="19"/>
     </w:p>
     <w:p/>
     <w:p>
@@ -5036,32 +4993,31 @@
       <w:pPr>
         <w:pStyle w:val="Heading1"/>
       </w:pPr>
-      <w:bookmarkStart w:id="20" w:name="_Toc508372874"/>
-      <w:bookmarkStart w:id="21" w:name="_Toc508374612"/>
+      <w:bookmarkStart w:id="18" w:name="_Toc508372874"/>
+      <w:bookmarkStart w:id="19" w:name="_Toc508374612"/>
       <w:r>
         <w:lastRenderedPageBreak/>
         <w:t>Chanelle Hart</w:t>
       </w:r>
+      <w:bookmarkEnd w:id="18"/>
+      <w:bookmarkEnd w:id="19"/>
+    </w:p>
+    <w:p>
+      <w:pPr>
+        <w:pStyle w:val="Heading2"/>
+      </w:pPr>
+      <w:bookmarkStart w:id="20" w:name="_Toc508372875"/>
+      <w:bookmarkStart w:id="21" w:name="_Toc508374613"/>
+      <w:r>
+        <w:t>SWOT Analysis</w:t>
+      </w:r>
       <w:bookmarkEnd w:id="20"/>
       <w:bookmarkEnd w:id="21"/>
-    </w:p>
-    <w:p>
-      <w:pPr>
-        <w:pStyle w:val="Heading2"/>
-      </w:pPr>
-      <w:bookmarkStart w:id="22" w:name="_Toc508372875"/>
-      <w:bookmarkStart w:id="23" w:name="_Toc508374613"/>
-      <w:r>
-        <w:t>SWOT Analysis</w:t>
-      </w:r>
-      <w:bookmarkEnd w:id="22"/>
-      <w:bookmarkEnd w:id="23"/>
     </w:p>
     <w:tbl>
       <w:tblPr>
         <w:tblStyle w:val="TableGrid"/>
         <w:tblW w:w="0" w:type="auto"/>
-        <w:tblInd w:w="0" w:type="dxa"/>
         <w:tblLook w:val="04A0" w:firstRow="1" w:lastRow="0" w:firstColumn="1" w:lastColumn="0" w:noHBand="0" w:noVBand="1"/>
       </w:tblPr>
       <w:tblGrid>
@@ -5378,13 +5334,13 @@
       <w:pPr>
         <w:pStyle w:val="Heading2"/>
       </w:pPr>
-      <w:bookmarkStart w:id="24" w:name="_Toc508372876"/>
-      <w:bookmarkStart w:id="25" w:name="_Toc508374614"/>
+      <w:bookmarkStart w:id="22" w:name="_Toc508372876"/>
+      <w:bookmarkStart w:id="23" w:name="_Toc508374614"/>
       <w:r>
         <w:t>Learning moments</w:t>
       </w:r>
-      <w:bookmarkEnd w:id="24"/>
-      <w:bookmarkEnd w:id="25"/>
+      <w:bookmarkEnd w:id="22"/>
+      <w:bookmarkEnd w:id="23"/>
     </w:p>
     <w:p>
       <w:pPr>
@@ -5438,16 +5394,16 @@
       <w:pPr>
         <w:pStyle w:val="Heading2"/>
       </w:pPr>
-      <w:bookmarkStart w:id="26" w:name="_Toc508372877"/>
-      <w:bookmarkStart w:id="27" w:name="_Toc508374615"/>
+      <w:bookmarkStart w:id="24" w:name="_Toc508372877"/>
+      <w:bookmarkStart w:id="25" w:name="_Toc508374615"/>
       <w:r>
         <w:t>E</w:t>
       </w:r>
       <w:r>
         <w:t>valuation of spent effort</w:t>
       </w:r>
-      <w:bookmarkEnd w:id="26"/>
-      <w:bookmarkEnd w:id="27"/>
+      <w:bookmarkEnd w:id="24"/>
+      <w:bookmarkEnd w:id="25"/>
     </w:p>
     <w:p>
       <w:pPr>
@@ -5465,13 +5421,13 @@
       <w:pPr>
         <w:pStyle w:val="Heading2"/>
       </w:pPr>
-      <w:bookmarkStart w:id="28" w:name="_Toc508372878"/>
-      <w:bookmarkStart w:id="29" w:name="_Toc508374616"/>
+      <w:bookmarkStart w:id="26" w:name="_Toc508372878"/>
+      <w:bookmarkStart w:id="27" w:name="_Toc508374616"/>
       <w:r>
         <w:t>Improvements for next project</w:t>
       </w:r>
-      <w:bookmarkEnd w:id="28"/>
-      <w:bookmarkEnd w:id="29"/>
+      <w:bookmarkEnd w:id="26"/>
+      <w:bookmarkEnd w:id="27"/>
     </w:p>
     <w:p>
       <w:pPr>
@@ -5512,32 +5468,31 @@
       <w:pPr>
         <w:pStyle w:val="Heading1"/>
       </w:pPr>
-      <w:bookmarkStart w:id="30" w:name="_Toc508372879"/>
-      <w:bookmarkStart w:id="31" w:name="_Toc508374617"/>
+      <w:bookmarkStart w:id="28" w:name="_Toc508372879"/>
+      <w:bookmarkStart w:id="29" w:name="_Toc508374617"/>
       <w:r>
         <w:lastRenderedPageBreak/>
         <w:t>Talia Santos</w:t>
       </w:r>
+      <w:bookmarkEnd w:id="28"/>
+      <w:bookmarkEnd w:id="29"/>
+    </w:p>
+    <w:p>
+      <w:pPr>
+        <w:pStyle w:val="Heading2"/>
+      </w:pPr>
+      <w:bookmarkStart w:id="30" w:name="_Toc508372880"/>
+      <w:bookmarkStart w:id="31" w:name="_Toc508374618"/>
+      <w:r>
+        <w:t>SWOT Analysis</w:t>
+      </w:r>
       <w:bookmarkEnd w:id="30"/>
       <w:bookmarkEnd w:id="31"/>
-    </w:p>
-    <w:p>
-      <w:pPr>
-        <w:pStyle w:val="Heading2"/>
-      </w:pPr>
-      <w:bookmarkStart w:id="32" w:name="_Toc508372880"/>
-      <w:bookmarkStart w:id="33" w:name="_Toc508374618"/>
-      <w:r>
-        <w:t>SWOT Analysis</w:t>
-      </w:r>
-      <w:bookmarkEnd w:id="32"/>
-      <w:bookmarkEnd w:id="33"/>
     </w:p>
     <w:tbl>
       <w:tblPr>
         <w:tblStyle w:val="TableGrid"/>
         <w:tblW w:w="0" w:type="auto"/>
-        <w:tblInd w:w="0" w:type="dxa"/>
         <w:tblLook w:val="04A0" w:firstRow="1" w:lastRow="0" w:firstColumn="1" w:lastColumn="0" w:noHBand="0" w:noVBand="1"/>
       </w:tblPr>
       <w:tblGrid>
@@ -5619,13 +5574,6 @@
               </w:rPr>
             </w:pPr>
           </w:p>
-          <w:p>
-            <w:pPr>
-              <w:rPr>
-                <w:lang w:val="pt-PT"/>
-              </w:rPr>
-            </w:pPr>
-          </w:p>
         </w:tc>
       </w:tr>
       <w:tr>
@@ -5677,13 +5625,6 @@
           <w:tcPr>
             <w:tcW w:w="4508" w:type="dxa"/>
           </w:tcPr>
-          <w:p>
-            <w:pPr>
-              <w:rPr>
-                <w:lang w:val="pt-PT"/>
-              </w:rPr>
-            </w:pPr>
-          </w:p>
           <w:p>
             <w:pPr>
               <w:rPr>
@@ -5724,10 +5665,23 @@
       <w:pPr>
         <w:pStyle w:val="Heading2"/>
       </w:pPr>
-      <w:bookmarkStart w:id="34" w:name="_Toc508372881"/>
-      <w:bookmarkStart w:id="35" w:name="_Toc508374619"/>
+      <w:bookmarkStart w:id="32" w:name="_Toc508372881"/>
+      <w:bookmarkStart w:id="33" w:name="_Toc508374619"/>
       <w:r>
         <w:t>Learning moments</w:t>
+      </w:r>
+      <w:bookmarkEnd w:id="32"/>
+      <w:bookmarkEnd w:id="33"/>
+    </w:p>
+    <w:p/>
+    <w:p>
+      <w:pPr>
+        <w:pStyle w:val="Heading2"/>
+      </w:pPr>
+      <w:bookmarkStart w:id="34" w:name="_Toc508372882"/>
+      <w:bookmarkStart w:id="35" w:name="_Toc508374620"/>
+      <w:r>
+        <w:t>Self-evaluation of spent effort</w:t>
       </w:r>
       <w:bookmarkEnd w:id="34"/>
       <w:bookmarkEnd w:id="35"/>
@@ -5737,26 +5691,13 @@
       <w:pPr>
         <w:pStyle w:val="Heading2"/>
       </w:pPr>
-      <w:bookmarkStart w:id="36" w:name="_Toc508372882"/>
-      <w:bookmarkStart w:id="37" w:name="_Toc508374620"/>
-      <w:r>
-        <w:t>Self-evaluation of spent effort</w:t>
+      <w:bookmarkStart w:id="36" w:name="_Toc508372883"/>
+      <w:bookmarkStart w:id="37" w:name="_Toc508374621"/>
+      <w:r>
+        <w:t>Improvements for next project</w:t>
       </w:r>
       <w:bookmarkEnd w:id="36"/>
       <w:bookmarkEnd w:id="37"/>
-    </w:p>
-    <w:p/>
-    <w:p>
-      <w:pPr>
-        <w:pStyle w:val="Heading2"/>
-      </w:pPr>
-      <w:bookmarkStart w:id="38" w:name="_Toc508372883"/>
-      <w:bookmarkStart w:id="39" w:name="_Toc508374621"/>
-      <w:r>
-        <w:t>Improvements for next project</w:t>
-      </w:r>
-      <w:bookmarkEnd w:id="38"/>
-      <w:bookmarkEnd w:id="39"/>
     </w:p>
     <w:p>
       <w:pPr>
@@ -5786,8 +5727,8 @@
       <w:pPr>
         <w:pStyle w:val="Heading1"/>
       </w:pPr>
-      <w:bookmarkStart w:id="40" w:name="_Toc508372884"/>
-      <w:bookmarkStart w:id="41" w:name="_Toc508374622"/>
+      <w:bookmarkStart w:id="38" w:name="_Toc508372884"/>
+      <w:bookmarkStart w:id="39" w:name="_Toc508374622"/>
       <w:r>
         <w:lastRenderedPageBreak/>
         <w:t xml:space="preserve">Thanh </w:t>
@@ -5795,26 +5736,25 @@
       <w:r>
         <w:t>Hoàng</w:t>
       </w:r>
+      <w:bookmarkEnd w:id="38"/>
+      <w:bookmarkEnd w:id="39"/>
+    </w:p>
+    <w:p>
+      <w:pPr>
+        <w:pStyle w:val="Heading2"/>
+      </w:pPr>
+      <w:bookmarkStart w:id="40" w:name="_Toc508372885"/>
+      <w:bookmarkStart w:id="41" w:name="_Toc508374623"/>
+      <w:r>
+        <w:t>SWOT Analysis</w:t>
+      </w:r>
       <w:bookmarkEnd w:id="40"/>
       <w:bookmarkEnd w:id="41"/>
-    </w:p>
-    <w:p>
-      <w:pPr>
-        <w:pStyle w:val="Heading2"/>
-      </w:pPr>
-      <w:bookmarkStart w:id="42" w:name="_Toc508372885"/>
-      <w:bookmarkStart w:id="43" w:name="_Toc508374623"/>
-      <w:r>
-        <w:t>SWOT Analysis</w:t>
-      </w:r>
-      <w:bookmarkEnd w:id="42"/>
-      <w:bookmarkEnd w:id="43"/>
     </w:p>
     <w:tbl>
       <w:tblPr>
         <w:tblStyle w:val="TableGrid"/>
         <w:tblW w:w="0" w:type="auto"/>
-        <w:tblInd w:w="0" w:type="dxa"/>
         <w:tblLook w:val="04A0" w:firstRow="1" w:lastRow="0" w:firstColumn="1" w:lastColumn="0" w:noHBand="0" w:noVBand="1"/>
       </w:tblPr>
       <w:tblGrid>
@@ -5876,6 +5816,32 @@
                 <w:lang w:val="pt-PT"/>
               </w:rPr>
             </w:pPr>
+            <w:r>
+              <w:rPr>
+                <w:lang w:val="pt-PT"/>
+              </w:rPr>
+              <w:t>Grasp concepts fairly easily</w:t>
+            </w:r>
+          </w:p>
+          <w:p>
+            <w:pPr>
+              <w:rPr>
+                <w:lang w:val="pt-PT"/>
+              </w:rPr>
+            </w:pPr>
+            <w:r>
+              <w:rPr>
+                <w:lang w:val="pt-PT"/>
+              </w:rPr>
+              <w:t>Sufficiently dedicated</w:t>
+            </w:r>
+          </w:p>
+          <w:p>
+            <w:pPr>
+              <w:rPr>
+                <w:lang w:val="pt-PT"/>
+              </w:rPr>
+            </w:pPr>
           </w:p>
           <w:p>
             <w:pPr>
@@ -5895,6 +5861,38 @@
                 <w:lang w:val="pt-PT"/>
               </w:rPr>
             </w:pPr>
+            <w:r>
+              <w:rPr>
+                <w:lang w:val="pt-PT"/>
+              </w:rPr>
+              <w:t>Troubles conveying ideas</w:t>
+            </w:r>
+          </w:p>
+          <w:p>
+            <w:pPr>
+              <w:rPr>
+                <w:lang w:val="pt-PT"/>
+              </w:rPr>
+            </w:pPr>
+            <w:r>
+              <w:rPr>
+                <w:lang w:val="pt-PT"/>
+              </w:rPr>
+              <w:t>Impatience</w:t>
+            </w:r>
+          </w:p>
+          <w:p>
+            <w:pPr>
+              <w:rPr>
+                <w:lang w:val="pt-PT"/>
+              </w:rPr>
+            </w:pPr>
+            <w:r>
+              <w:rPr>
+                <w:lang w:val="pt-PT"/>
+              </w:rPr>
+              <w:t>Taking over work too much</w:t>
+            </w:r>
           </w:p>
           <w:p>
             <w:pPr>
@@ -5979,6 +5977,33 @@
                 <w:lang w:val="pt-PT"/>
               </w:rPr>
             </w:pPr>
+            <w:r>
+              <w:rPr>
+                <w:lang w:val="pt-PT"/>
+              </w:rPr>
+              <w:t xml:space="preserve">Working too individually </w:t>
+            </w:r>
+          </w:p>
+          <w:p>
+            <w:pPr>
+              <w:rPr>
+                <w:lang w:val="pt-PT"/>
+              </w:rPr>
+            </w:pPr>
+            <w:r>
+              <w:rPr>
+                <w:lang w:val="pt-PT"/>
+              </w:rPr>
+              <w:t>Mis</w:t>
+            </w:r>
+            <w:bookmarkStart w:id="42" w:name="_GoBack"/>
+            <w:bookmarkEnd w:id="42"/>
+            <w:r>
+              <w:rPr>
+                <w:lang w:val="pt-PT"/>
+              </w:rPr>
+              <w:t>communication</w:t>
+            </w:r>
           </w:p>
           <w:p>
             <w:pPr>
@@ -6001,39 +6026,81 @@
       <w:pPr>
         <w:pStyle w:val="Heading2"/>
       </w:pPr>
-      <w:bookmarkStart w:id="44" w:name="_Toc508372886"/>
-      <w:bookmarkStart w:id="45" w:name="_Toc508374624"/>
+      <w:bookmarkStart w:id="43" w:name="_Toc508372886"/>
+      <w:bookmarkStart w:id="44" w:name="_Toc508374624"/>
       <w:r>
         <w:t>Learning moments</w:t>
       </w:r>
+      <w:bookmarkEnd w:id="43"/>
       <w:bookmarkEnd w:id="44"/>
+    </w:p>
+    <w:p>
+      <w:pPr>
+        <w:pStyle w:val="ListParagraph"/>
+        <w:numPr>
+          <w:ilvl w:val="0"/>
+          <w:numId w:val="5"/>
+        </w:numPr>
+      </w:pPr>
+      <w:r>
+        <w:t xml:space="preserve">I learned that a disorganized meeting is taxing on the team’s performance </w:t>
+      </w:r>
+    </w:p>
+    <w:p>
+      <w:pPr>
+        <w:pStyle w:val="ListParagraph"/>
+        <w:numPr>
+          <w:ilvl w:val="0"/>
+          <w:numId w:val="5"/>
+        </w:numPr>
+      </w:pPr>
+      <w:r>
+        <w:t>Peop</w:t>
+      </w:r>
+      <w:r>
+        <w:t xml:space="preserve">le are good at different things; </w:t>
+      </w:r>
+      <w:r>
+        <w:t>being</w:t>
+      </w:r>
+      <w:r>
+        <w:t xml:space="preserve"> patient with myself</w:t>
+      </w:r>
+      <w:r>
+        <w:t xml:space="preserve"> when I am not good and others when they are not good will be beneficial for all parties involved.</w:t>
+      </w:r>
+    </w:p>
+    <w:p>
+      <w:pPr>
+        <w:pStyle w:val="Heading2"/>
+      </w:pPr>
+      <w:bookmarkStart w:id="45" w:name="_Toc508372887"/>
+      <w:bookmarkStart w:id="46" w:name="_Toc508374625"/>
+      <w:r>
+        <w:t>Self-evaluation of spent effort</w:t>
+      </w:r>
       <w:bookmarkEnd w:id="45"/>
-    </w:p>
-    <w:p/>
+      <w:bookmarkEnd w:id="46"/>
+    </w:p>
+    <w:p>
+      <w:r>
+        <w:t>The spent effort is s</w:t>
+      </w:r>
+      <w:r>
+        <w:t>ufficient.</w:t>
+      </w:r>
+    </w:p>
     <w:p>
       <w:pPr>
         <w:pStyle w:val="Heading2"/>
       </w:pPr>
-      <w:bookmarkStart w:id="46" w:name="_Toc508372887"/>
-      <w:bookmarkStart w:id="47" w:name="_Toc508374625"/>
-      <w:r>
-        <w:t>Self-evaluation of spent effort</w:t>
-      </w:r>
-      <w:bookmarkEnd w:id="46"/>
+      <w:bookmarkStart w:id="47" w:name="_Toc508372888"/>
+      <w:bookmarkStart w:id="48" w:name="_Toc508374626"/>
+      <w:r>
+        <w:t>Improvements for next project</w:t>
+      </w:r>
       <w:bookmarkEnd w:id="47"/>
-    </w:p>
-    <w:p/>
-    <w:p>
-      <w:pPr>
-        <w:pStyle w:val="Heading2"/>
-      </w:pPr>
-      <w:bookmarkStart w:id="48" w:name="_Toc508372888"/>
-      <w:bookmarkStart w:id="49" w:name="_Toc508374626"/>
-      <w:r>
-        <w:t>Improvements for next project</w:t>
-      </w:r>
       <w:bookmarkEnd w:id="48"/>
-      <w:bookmarkEnd w:id="49"/>
     </w:p>
     <w:p/>
     <w:p>
@@ -6054,33 +6121,33 @@
       <w:pPr>
         <w:pStyle w:val="Heading1"/>
       </w:pPr>
-      <w:bookmarkStart w:id="50" w:name="_Toc508374627"/>
+      <w:bookmarkStart w:id="49" w:name="_Toc508374627"/>
       <w:r>
         <w:lastRenderedPageBreak/>
         <w:t>Appendices</w:t>
       </w:r>
+      <w:bookmarkEnd w:id="49"/>
+    </w:p>
+    <w:p>
+      <w:pPr>
+        <w:pStyle w:val="Heading2"/>
+      </w:pPr>
+      <w:bookmarkStart w:id="50" w:name="_Toc508374628"/>
+      <w:r>
+        <w:t>Appendix A: Report of the interview with the client</w:t>
+      </w:r>
       <w:bookmarkEnd w:id="50"/>
     </w:p>
+    <w:p/>
     <w:p>
       <w:pPr>
         <w:pStyle w:val="Heading2"/>
       </w:pPr>
-      <w:bookmarkStart w:id="51" w:name="_Toc508374628"/>
-      <w:r>
-        <w:t>Appendix A: Report of the interview with the client</w:t>
+      <w:bookmarkStart w:id="51" w:name="_Toc508374629"/>
+      <w:r>
+        <w:t>Appendix B: Process Report Setup</w:t>
       </w:r>
       <w:bookmarkEnd w:id="51"/>
-    </w:p>
-    <w:p/>
-    <w:p>
-      <w:pPr>
-        <w:pStyle w:val="Heading2"/>
-      </w:pPr>
-      <w:bookmarkStart w:id="52" w:name="_Toc508374629"/>
-      <w:r>
-        <w:t>Appendix B: Process Report Setup</w:t>
-      </w:r>
-      <w:bookmarkEnd w:id="52"/>
     </w:p>
     <w:p>
       <w:r>
@@ -6362,8 +6429,8 @@
 </file>
 
 <file path=word/numbering.xml><?xml version="1.0" encoding="utf-8"?>
-<w:numbering xmlns:wpc="http://schemas.microsoft.com/office/word/2010/wordprocessingCanvas" xmlns:cx="http://schemas.microsoft.com/office/drawing/2014/chartex" xmlns:cx1="http://schemas.microsoft.com/office/drawing/2015/9/8/chartex" xmlns:cx2="http://schemas.microsoft.com/office/drawing/2015/10/21/chartex" xmlns:cx3="http://schemas.microsoft.com/office/drawing/2016/5/9/chartex" xmlns:cx4="http://schemas.microsoft.com/office/drawing/2016/5/10/chartex" xmlns:cx5="http://schemas.microsoft.com/office/drawing/2016/5/11/chartex" xmlns:cx6="http://schemas.microsoft.com/office/drawing/2016/5/12/chartex" xmlns:cx7="http://schemas.microsoft.com/office/drawing/2016/5/13/chartex" xmlns:cx8="http://schemas.microsoft.com/office/drawing/2016/5/14/chartex" xmlns:mc="http://schemas.openxmlformats.org/markup-compatibility/2006" xmlns:aink="http://schemas.microsoft.com/office/drawing/2016/ink" xmlns:am3d="http://schemas.microsoft.com/office/drawing/2017/model3d" xmlns:o="urn:schemas-microsoft-com:office:office" xmlns:r="http://schemas.openxmlformats.org/officeDocument/2006/relationships" xmlns:m="http://schemas.openxmlformats.org/officeDocument/2006/math" xmlns:v="urn:schemas-microsoft-com:vml" xmlns:wp14="http://schemas.microsoft.com/office/word/2010/wordprocessingDrawing" xmlns:wp="http://schemas.openxmlformats.org/drawingml/2006/wordprocessingDrawing" xmlns:w10="urn:schemas-microsoft-com:office:word" xmlns:w="http://schemas.openxmlformats.org/wordprocessingml/2006/main" xmlns:w14="http://schemas.microsoft.com/office/word/2010/wordml" xmlns:w15="http://schemas.microsoft.com/office/word/2012/wordml" xmlns:w16cid="http://schemas.microsoft.com/office/word/2016/wordml/cid" xmlns:w16se="http://schemas.microsoft.com/office/word/2015/wordml/symex" xmlns:wpg="http://schemas.microsoft.com/office/word/2010/wordprocessingGroup" xmlns:wpi="http://schemas.microsoft.com/office/word/2010/wordprocessingInk" xmlns:wne="http://schemas.microsoft.com/office/word/2006/wordml" xmlns:wps="http://schemas.microsoft.com/office/word/2010/wordprocessingShape" mc:Ignorable="w14 w15 w16se w16cid wp14">
-  <w:abstractNum w:abstractNumId="0" w15:restartNumberingAfterBreak="0">
+<w:numbering xmlns:wpc="http://schemas.microsoft.com/office/word/2010/wordprocessingCanvas" xmlns:mc="http://schemas.openxmlformats.org/markup-compatibility/2006" xmlns:o="urn:schemas-microsoft-com:office:office" xmlns:r="http://schemas.openxmlformats.org/officeDocument/2006/relationships" xmlns:m="http://schemas.openxmlformats.org/officeDocument/2006/math" xmlns:v="urn:schemas-microsoft-com:vml" xmlns:wp14="http://schemas.microsoft.com/office/word/2010/wordprocessingDrawing" xmlns:wp="http://schemas.openxmlformats.org/drawingml/2006/wordprocessingDrawing" xmlns:w10="urn:schemas-microsoft-com:office:word" xmlns:w="http://schemas.openxmlformats.org/wordprocessingml/2006/main" xmlns:w14="http://schemas.microsoft.com/office/word/2010/wordml" xmlns:wpg="http://schemas.microsoft.com/office/word/2010/wordprocessingGroup" xmlns:wpi="http://schemas.microsoft.com/office/word/2010/wordprocessingInk" xmlns:wne="http://schemas.microsoft.com/office/word/2006/wordml" xmlns:wps="http://schemas.microsoft.com/office/word/2010/wordprocessingShape" mc:Ignorable="w14 wp14">
+  <w:abstractNum w:abstractNumId="0">
     <w:nsid w:val="262E6453"/>
     <w:multiLevelType w:val="hybridMultilevel"/>
     <w:tmpl w:val="FDC414F0"/>
@@ -6476,7 +6543,7 @@
       </w:rPr>
     </w:lvl>
   </w:abstractNum>
-  <w:abstractNum w:abstractNumId="1" w15:restartNumberingAfterBreak="0">
+  <w:abstractNum w:abstractNumId="1">
     <w:nsid w:val="33283865"/>
     <w:multiLevelType w:val="hybridMultilevel"/>
     <w:tmpl w:val="4EE2BB5A"/>
@@ -6589,7 +6656,120 @@
       </w:rPr>
     </w:lvl>
   </w:abstractNum>
-  <w:abstractNum w:abstractNumId="2" w15:restartNumberingAfterBreak="0">
+  <w:abstractNum w:abstractNumId="2">
+    <w:nsid w:val="5777439B"/>
+    <w:multiLevelType w:val="hybridMultilevel"/>
+    <w:tmpl w:val="81A2ABBA"/>
+    <w:lvl w:ilvl="0" w:tplc="04090001">
+      <w:start w:val="1"/>
+      <w:numFmt w:val="bullet"/>
+      <w:lvlText w:val=""/>
+      <w:lvlJc w:val="left"/>
+      <w:pPr>
+        <w:ind w:left="720" w:hanging="360"/>
+      </w:pPr>
+      <w:rPr>
+        <w:rFonts w:ascii="Symbol" w:hAnsi="Symbol" w:hint="default"/>
+      </w:rPr>
+    </w:lvl>
+    <w:lvl w:ilvl="1" w:tplc="04090003" w:tentative="1">
+      <w:start w:val="1"/>
+      <w:numFmt w:val="bullet"/>
+      <w:lvlText w:val="o"/>
+      <w:lvlJc w:val="left"/>
+      <w:pPr>
+        <w:ind w:left="1440" w:hanging="360"/>
+      </w:pPr>
+      <w:rPr>
+        <w:rFonts w:ascii="Courier New" w:hAnsi="Courier New" w:cs="Courier New" w:hint="default"/>
+      </w:rPr>
+    </w:lvl>
+    <w:lvl w:ilvl="2" w:tplc="04090005" w:tentative="1">
+      <w:start w:val="1"/>
+      <w:numFmt w:val="bullet"/>
+      <w:lvlText w:val=""/>
+      <w:lvlJc w:val="left"/>
+      <w:pPr>
+        <w:ind w:left="2160" w:hanging="360"/>
+      </w:pPr>
+      <w:rPr>
+        <w:rFonts w:ascii="Wingdings" w:hAnsi="Wingdings" w:hint="default"/>
+      </w:rPr>
+    </w:lvl>
+    <w:lvl w:ilvl="3" w:tplc="04090001" w:tentative="1">
+      <w:start w:val="1"/>
+      <w:numFmt w:val="bullet"/>
+      <w:lvlText w:val=""/>
+      <w:lvlJc w:val="left"/>
+      <w:pPr>
+        <w:ind w:left="2880" w:hanging="360"/>
+      </w:pPr>
+      <w:rPr>
+        <w:rFonts w:ascii="Symbol" w:hAnsi="Symbol" w:hint="default"/>
+      </w:rPr>
+    </w:lvl>
+    <w:lvl w:ilvl="4" w:tplc="04090003" w:tentative="1">
+      <w:start w:val="1"/>
+      <w:numFmt w:val="bullet"/>
+      <w:lvlText w:val="o"/>
+      <w:lvlJc w:val="left"/>
+      <w:pPr>
+        <w:ind w:left="3600" w:hanging="360"/>
+      </w:pPr>
+      <w:rPr>
+        <w:rFonts w:ascii="Courier New" w:hAnsi="Courier New" w:cs="Courier New" w:hint="default"/>
+      </w:rPr>
+    </w:lvl>
+    <w:lvl w:ilvl="5" w:tplc="04090005" w:tentative="1">
+      <w:start w:val="1"/>
+      <w:numFmt w:val="bullet"/>
+      <w:lvlText w:val=""/>
+      <w:lvlJc w:val="left"/>
+      <w:pPr>
+        <w:ind w:left="4320" w:hanging="360"/>
+      </w:pPr>
+      <w:rPr>
+        <w:rFonts w:ascii="Wingdings" w:hAnsi="Wingdings" w:hint="default"/>
+      </w:rPr>
+    </w:lvl>
+    <w:lvl w:ilvl="6" w:tplc="04090001" w:tentative="1">
+      <w:start w:val="1"/>
+      <w:numFmt w:val="bullet"/>
+      <w:lvlText w:val=""/>
+      <w:lvlJc w:val="left"/>
+      <w:pPr>
+        <w:ind w:left="5040" w:hanging="360"/>
+      </w:pPr>
+      <w:rPr>
+        <w:rFonts w:ascii="Symbol" w:hAnsi="Symbol" w:hint="default"/>
+      </w:rPr>
+    </w:lvl>
+    <w:lvl w:ilvl="7" w:tplc="04090003" w:tentative="1">
+      <w:start w:val="1"/>
+      <w:numFmt w:val="bullet"/>
+      <w:lvlText w:val="o"/>
+      <w:lvlJc w:val="left"/>
+      <w:pPr>
+        <w:ind w:left="5760" w:hanging="360"/>
+      </w:pPr>
+      <w:rPr>
+        <w:rFonts w:ascii="Courier New" w:hAnsi="Courier New" w:cs="Courier New" w:hint="default"/>
+      </w:rPr>
+    </w:lvl>
+    <w:lvl w:ilvl="8" w:tplc="04090005" w:tentative="1">
+      <w:start w:val="1"/>
+      <w:numFmt w:val="bullet"/>
+      <w:lvlText w:val=""/>
+      <w:lvlJc w:val="left"/>
+      <w:pPr>
+        <w:ind w:left="6480" w:hanging="360"/>
+      </w:pPr>
+      <w:rPr>
+        <w:rFonts w:ascii="Wingdings" w:hAnsi="Wingdings" w:hint="default"/>
+      </w:rPr>
+    </w:lvl>
+  </w:abstractNum>
+  <w:abstractNum w:abstractNumId="3">
     <w:nsid w:val="76DD41C7"/>
     <w:multiLevelType w:val="hybridMultilevel"/>
     <w:tmpl w:val="5F7C7D74"/>
@@ -6702,7 +6882,7 @@
       </w:rPr>
     </w:lvl>
   </w:abstractNum>
-  <w:abstractNum w:abstractNumId="3" w15:restartNumberingAfterBreak="0">
+  <w:abstractNum w:abstractNumId="4">
     <w:nsid w:val="786E7134"/>
     <w:multiLevelType w:val="hybridMultilevel"/>
     <w:tmpl w:val="B8E2319A"/>
@@ -6792,22 +6972,25 @@
     </w:lvl>
   </w:abstractNum>
   <w:num w:numId="1">
-    <w:abstractNumId w:val="3"/>
+    <w:abstractNumId w:val="4"/>
   </w:num>
   <w:num w:numId="2">
     <w:abstractNumId w:val="0"/>
   </w:num>
   <w:num w:numId="3">
-    <w:abstractNumId w:val="2"/>
+    <w:abstractNumId w:val="3"/>
   </w:num>
   <w:num w:numId="4">
     <w:abstractNumId w:val="1"/>
+  </w:num>
+  <w:num w:numId="5">
+    <w:abstractNumId w:val="2"/>
   </w:num>
 </w:numbering>
 </file>
 
 <file path=word/styles.xml><?xml version="1.0" encoding="utf-8"?>
-<w:styles xmlns:mc="http://schemas.openxmlformats.org/markup-compatibility/2006" xmlns:r="http://schemas.openxmlformats.org/officeDocument/2006/relationships" xmlns:w="http://schemas.openxmlformats.org/wordprocessingml/2006/main" xmlns:w14="http://schemas.microsoft.com/office/word/2010/wordml" xmlns:w15="http://schemas.microsoft.com/office/word/2012/wordml" xmlns:w16cid="http://schemas.microsoft.com/office/word/2016/wordml/cid" xmlns:w16se="http://schemas.microsoft.com/office/word/2015/wordml/symex" mc:Ignorable="w14 w15 w16se w16cid">
+<w:styles xmlns:mc="http://schemas.openxmlformats.org/markup-compatibility/2006" xmlns:r="http://schemas.openxmlformats.org/officeDocument/2006/relationships" xmlns:w="http://schemas.openxmlformats.org/wordprocessingml/2006/main" xmlns:w14="http://schemas.microsoft.com/office/word/2010/wordml" mc:Ignorable="w14">
   <w:docDefaults>
     <w:rPrDefault>
       <w:rPr>
@@ -6823,382 +7006,144 @@
       </w:pPr>
     </w:pPrDefault>
   </w:docDefaults>
-  <w:latentStyles w:defLockedState="0" w:defUIPriority="99" w:defSemiHidden="0" w:defUnhideWhenUsed="0" w:defQFormat="0" w:count="375">
-    <w:lsdException w:name="Normal" w:uiPriority="0" w:qFormat="1"/>
-    <w:lsdException w:name="heading 1" w:uiPriority="9" w:qFormat="1"/>
-    <w:lsdException w:name="heading 2" w:semiHidden="1" w:uiPriority="9" w:unhideWhenUsed="1" w:qFormat="1"/>
-    <w:lsdException w:name="heading 3" w:semiHidden="1" w:uiPriority="9" w:unhideWhenUsed="1" w:qFormat="1"/>
-    <w:lsdException w:name="heading 4" w:semiHidden="1" w:uiPriority="9" w:unhideWhenUsed="1" w:qFormat="1"/>
-    <w:lsdException w:name="heading 5" w:semiHidden="1" w:uiPriority="9" w:unhideWhenUsed="1" w:qFormat="1"/>
-    <w:lsdException w:name="heading 6" w:semiHidden="1" w:uiPriority="9" w:unhideWhenUsed="1" w:qFormat="1"/>
-    <w:lsdException w:name="heading 7" w:semiHidden="1" w:uiPriority="9" w:unhideWhenUsed="1" w:qFormat="1"/>
-    <w:lsdException w:name="heading 8" w:semiHidden="1" w:uiPriority="9" w:unhideWhenUsed="1" w:qFormat="1"/>
-    <w:lsdException w:name="heading 9" w:semiHidden="1" w:uiPriority="9" w:unhideWhenUsed="1" w:qFormat="1"/>
-    <w:lsdException w:name="index 1" w:semiHidden="1" w:unhideWhenUsed="1"/>
-    <w:lsdException w:name="index 2" w:semiHidden="1" w:unhideWhenUsed="1"/>
-    <w:lsdException w:name="index 3" w:semiHidden="1" w:unhideWhenUsed="1"/>
-    <w:lsdException w:name="index 4" w:semiHidden="1" w:unhideWhenUsed="1"/>
-    <w:lsdException w:name="index 5" w:semiHidden="1" w:unhideWhenUsed="1"/>
-    <w:lsdException w:name="index 6" w:semiHidden="1" w:unhideWhenUsed="1"/>
-    <w:lsdException w:name="index 7" w:semiHidden="1" w:unhideWhenUsed="1"/>
-    <w:lsdException w:name="index 8" w:semiHidden="1" w:unhideWhenUsed="1"/>
-    <w:lsdException w:name="index 9" w:semiHidden="1" w:unhideWhenUsed="1"/>
-    <w:lsdException w:name="toc 1" w:semiHidden="1" w:uiPriority="39" w:unhideWhenUsed="1"/>
-    <w:lsdException w:name="toc 2" w:semiHidden="1" w:uiPriority="39" w:unhideWhenUsed="1"/>
-    <w:lsdException w:name="toc 3" w:semiHidden="1" w:uiPriority="39" w:unhideWhenUsed="1"/>
-    <w:lsdException w:name="toc 4" w:semiHidden="1" w:uiPriority="39" w:unhideWhenUsed="1"/>
-    <w:lsdException w:name="toc 5" w:semiHidden="1" w:uiPriority="39" w:unhideWhenUsed="1"/>
-    <w:lsdException w:name="toc 6" w:semiHidden="1" w:uiPriority="39" w:unhideWhenUsed="1"/>
-    <w:lsdException w:name="toc 7" w:semiHidden="1" w:uiPriority="39" w:unhideWhenUsed="1"/>
-    <w:lsdException w:name="toc 8" w:semiHidden="1" w:uiPriority="39" w:unhideWhenUsed="1"/>
-    <w:lsdException w:name="toc 9" w:semiHidden="1" w:uiPriority="39" w:unhideWhenUsed="1"/>
-    <w:lsdException w:name="Normal Indent" w:semiHidden="1" w:unhideWhenUsed="1"/>
-    <w:lsdException w:name="footnote text" w:semiHidden="1" w:unhideWhenUsed="1"/>
-    <w:lsdException w:name="annotation text" w:semiHidden="1" w:unhideWhenUsed="1"/>
-    <w:lsdException w:name="header" w:semiHidden="1" w:unhideWhenUsed="1"/>
-    <w:lsdException w:name="footer" w:semiHidden="1" w:unhideWhenUsed="1"/>
-    <w:lsdException w:name="index heading" w:semiHidden="1" w:unhideWhenUsed="1"/>
-    <w:lsdException w:name="caption" w:semiHidden="1" w:uiPriority="35" w:unhideWhenUsed="1" w:qFormat="1"/>
-    <w:lsdException w:name="table of figures" w:semiHidden="1" w:unhideWhenUsed="1"/>
-    <w:lsdException w:name="envelope address" w:semiHidden="1" w:unhideWhenUsed="1"/>
-    <w:lsdException w:name="envelope return" w:semiHidden="1" w:unhideWhenUsed="1"/>
-    <w:lsdException w:name="footnote reference" w:semiHidden="1" w:unhideWhenUsed="1"/>
-    <w:lsdException w:name="annotation reference" w:semiHidden="1" w:unhideWhenUsed="1"/>
-    <w:lsdException w:name="line number" w:semiHidden="1" w:unhideWhenUsed="1"/>
-    <w:lsdException w:name="page number" w:semiHidden="1" w:unhideWhenUsed="1"/>
-    <w:lsdException w:name="endnote reference" w:semiHidden="1" w:unhideWhenUsed="1"/>
-    <w:lsdException w:name="endnote text" w:semiHidden="1" w:unhideWhenUsed="1"/>
-    <w:lsdException w:name="table of authorities" w:semiHidden="1" w:unhideWhenUsed="1"/>
-    <w:lsdException w:name="macro" w:semiHidden="1" w:unhideWhenUsed="1"/>
-    <w:lsdException w:name="toa heading" w:semiHidden="1" w:unhideWhenUsed="1"/>
-    <w:lsdException w:name="List" w:semiHidden="1" w:unhideWhenUsed="1"/>
-    <w:lsdException w:name="List Bullet" w:semiHidden="1" w:unhideWhenUsed="1"/>
-    <w:lsdException w:name="List Number" w:semiHidden="1" w:unhideWhenUsed="1"/>
-    <w:lsdException w:name="List 2" w:semiHidden="1" w:unhideWhenUsed="1"/>
-    <w:lsdException w:name="List 3" w:semiHidden="1" w:unhideWhenUsed="1"/>
-    <w:lsdException w:name="List 4" w:semiHidden="1" w:unhideWhenUsed="1"/>
-    <w:lsdException w:name="List 5" w:semiHidden="1" w:unhideWhenUsed="1"/>
-    <w:lsdException w:name="List Bullet 2" w:semiHidden="1" w:unhideWhenUsed="1"/>
-    <w:lsdException w:name="List Bullet 3" w:semiHidden="1" w:unhideWhenUsed="1"/>
-    <w:lsdException w:name="List Bullet 4" w:semiHidden="1" w:unhideWhenUsed="1"/>
-    <w:lsdException w:name="List Bullet 5" w:semiHidden="1" w:unhideWhenUsed="1"/>
-    <w:lsdException w:name="List Number 2" w:semiHidden="1" w:unhideWhenUsed="1"/>
-    <w:lsdException w:name="List Number 3" w:semiHidden="1" w:unhideWhenUsed="1"/>
-    <w:lsdException w:name="List Number 4" w:semiHidden="1" w:unhideWhenUsed="1"/>
-    <w:lsdException w:name="List Number 5" w:semiHidden="1" w:unhideWhenUsed="1"/>
-    <w:lsdException w:name="Title" w:uiPriority="10" w:qFormat="1"/>
-    <w:lsdException w:name="Closing" w:semiHidden="1" w:unhideWhenUsed="1"/>
-    <w:lsdException w:name="Signature" w:semiHidden="1" w:unhideWhenUsed="1"/>
-    <w:lsdException w:name="Default Paragraph Font" w:semiHidden="1" w:uiPriority="1" w:unhideWhenUsed="1"/>
-    <w:lsdException w:name="Body Text" w:semiHidden="1" w:unhideWhenUsed="1"/>
-    <w:lsdException w:name="Body Text Indent" w:semiHidden="1" w:unhideWhenUsed="1"/>
-    <w:lsdException w:name="List Continue" w:semiHidden="1" w:unhideWhenUsed="1"/>
-    <w:lsdException w:name="List Continue 2" w:semiHidden="1" w:unhideWhenUsed="1"/>
-    <w:lsdException w:name="List Continue 3" w:semiHidden="1" w:unhideWhenUsed="1"/>
-    <w:lsdException w:name="List Continue 4" w:semiHidden="1" w:unhideWhenUsed="1"/>
-    <w:lsdException w:name="List Continue 5" w:semiHidden="1" w:unhideWhenUsed="1"/>
-    <w:lsdException w:name="Message Header" w:semiHidden="1" w:unhideWhenUsed="1"/>
-    <w:lsdException w:name="Subtitle" w:uiPriority="11" w:qFormat="1"/>
-    <w:lsdException w:name="Salutation" w:semiHidden="1" w:unhideWhenUsed="1"/>
-    <w:lsdException w:name="Date" w:semiHidden="1" w:unhideWhenUsed="1"/>
-    <w:lsdException w:name="Body Text First Indent" w:semiHidden="1" w:unhideWhenUsed="1"/>
-    <w:lsdException w:name="Body Text First Indent 2" w:semiHidden="1" w:unhideWhenUsed="1"/>
-    <w:lsdException w:name="Note Heading" w:semiHidden="1" w:unhideWhenUsed="1"/>
-    <w:lsdException w:name="Body Text 2" w:semiHidden="1" w:unhideWhenUsed="1"/>
-    <w:lsdException w:name="Body Text 3" w:semiHidden="1" w:unhideWhenUsed="1"/>
-    <w:lsdException w:name="Body Text Indent 2" w:semiHidden="1" w:unhideWhenUsed="1"/>
-    <w:lsdException w:name="Body Text Indent 3" w:semiHidden="1" w:unhideWhenUsed="1"/>
-    <w:lsdException w:name="Block Text" w:semiHidden="1" w:unhideWhenUsed="1"/>
-    <w:lsdException w:name="Hyperlink" w:semiHidden="1" w:unhideWhenUsed="1"/>
-    <w:lsdException w:name="FollowedHyperlink" w:semiHidden="1" w:unhideWhenUsed="1"/>
-    <w:lsdException w:name="Strong" w:uiPriority="22" w:qFormat="1"/>
-    <w:lsdException w:name="Emphasis" w:uiPriority="20" w:qFormat="1"/>
-    <w:lsdException w:name="Document Map" w:semiHidden="1" w:unhideWhenUsed="1"/>
-    <w:lsdException w:name="Plain Text" w:semiHidden="1" w:unhideWhenUsed="1"/>
-    <w:lsdException w:name="E-mail Signature" w:semiHidden="1" w:unhideWhenUsed="1"/>
-    <w:lsdException w:name="HTML Top of Form" w:semiHidden="1" w:unhideWhenUsed="1"/>
-    <w:lsdException w:name="HTML Bottom of Form" w:semiHidden="1" w:unhideWhenUsed="1"/>
-    <w:lsdException w:name="Normal (Web)" w:semiHidden="1" w:unhideWhenUsed="1"/>
-    <w:lsdException w:name="HTML Acronym" w:semiHidden="1" w:unhideWhenUsed="1"/>
-    <w:lsdException w:name="HTML Address" w:semiHidden="1" w:unhideWhenUsed="1"/>
-    <w:lsdException w:name="HTML Cite" w:semiHidden="1" w:unhideWhenUsed="1"/>
-    <w:lsdException w:name="HTML Code" w:semiHidden="1" w:unhideWhenUsed="1"/>
-    <w:lsdException w:name="HTML Definition" w:semiHidden="1" w:unhideWhenUsed="1"/>
-    <w:lsdException w:name="HTML Keyboard" w:semiHidden="1" w:unhideWhenUsed="1"/>
-    <w:lsdException w:name="HTML Preformatted" w:semiHidden="1" w:unhideWhenUsed="1"/>
-    <w:lsdException w:name="HTML Sample" w:semiHidden="1" w:unhideWhenUsed="1"/>
-    <w:lsdException w:name="HTML Typewriter" w:semiHidden="1" w:unhideWhenUsed="1"/>
-    <w:lsdException w:name="HTML Variable" w:semiHidden="1" w:unhideWhenUsed="1"/>
-    <w:lsdException w:name="Normal Table" w:semiHidden="1" w:unhideWhenUsed="1"/>
-    <w:lsdException w:name="annotation subject" w:semiHidden="1" w:unhideWhenUsed="1"/>
-    <w:lsdException w:name="No List" w:semiHidden="1" w:unhideWhenUsed="1"/>
-    <w:lsdException w:name="Outline List 1" w:semiHidden="1" w:unhideWhenUsed="1"/>
-    <w:lsdException w:name="Outline List 2" w:semiHidden="1" w:unhideWhenUsed="1"/>
-    <w:lsdException w:name="Outline List 3" w:semiHidden="1" w:unhideWhenUsed="1"/>
-    <w:lsdException w:name="Table Simple 1" w:semiHidden="1" w:unhideWhenUsed="1"/>
-    <w:lsdException w:name="Table Simple 2" w:semiHidden="1" w:unhideWhenUsed="1"/>
-    <w:lsdException w:name="Table Simple 3" w:semiHidden="1" w:unhideWhenUsed="1"/>
-    <w:lsdException w:name="Table Classic 1" w:semiHidden="1" w:unhideWhenUsed="1"/>
-    <w:lsdException w:name="Table Classic 2" w:semiHidden="1" w:unhideWhenUsed="1"/>
-    <w:lsdException w:name="Table Classic 3" w:semiHidden="1" w:unhideWhenUsed="1"/>
-    <w:lsdException w:name="Table Classic 4" w:semiHidden="1" w:unhideWhenUsed="1"/>
-    <w:lsdException w:name="Table Colorful 1" w:semiHidden="1" w:unhideWhenUsed="1"/>
-    <w:lsdException w:name="Table Colorful 2" w:semiHidden="1" w:unhideWhenUsed="1"/>
-    <w:lsdException w:name="Table Colorful 3" w:semiHidden="1" w:unhideWhenUsed="1"/>
-    <w:lsdException w:name="Table Columns 1" w:semiHidden="1" w:unhideWhenUsed="1"/>
-    <w:lsdException w:name="Table Columns 2" w:semiHidden="1" w:unhideWhenUsed="1"/>
-    <w:lsdException w:name="Table Columns 3" w:semiHidden="1" w:unhideWhenUsed="1"/>
-    <w:lsdException w:name="Table Columns 4" w:semiHidden="1" w:unhideWhenUsed="1"/>
-    <w:lsdException w:name="Table Columns 5" w:semiHidden="1" w:unhideWhenUsed="1"/>
-    <w:lsdException w:name="Table Grid 1" w:semiHidden="1" w:unhideWhenUsed="1"/>
-    <w:lsdException w:name="Table Grid 2" w:semiHidden="1" w:unhideWhenUsed="1"/>
-    <w:lsdException w:name="Table Grid 3" w:semiHidden="1" w:unhideWhenUsed="1"/>
-    <w:lsdException w:name="Table Grid 4" w:semiHidden="1" w:unhideWhenUsed="1"/>
-    <w:lsdException w:name="Table Grid 5" w:semiHidden="1" w:unhideWhenUsed="1"/>
-    <w:lsdException w:name="Table Grid 6" w:semiHidden="1" w:unhideWhenUsed="1"/>
-    <w:lsdException w:name="Table Grid 7" w:semiHidden="1" w:unhideWhenUsed="1"/>
-    <w:lsdException w:name="Table Grid 8" w:semiHidden="1" w:unhideWhenUsed="1"/>
-    <w:lsdException w:name="Table List 1" w:semiHidden="1" w:unhideWhenUsed="1"/>
-    <w:lsdException w:name="Table List 2" w:semiHidden="1" w:unhideWhenUsed="1"/>
-    <w:lsdException w:name="Table List 3" w:semiHidden="1" w:unhideWhenUsed="1"/>
-    <w:lsdException w:name="Table List 4" w:semiHidden="1" w:unhideWhenUsed="1"/>
-    <w:lsdException w:name="Table List 5" w:semiHidden="1" w:unhideWhenUsed="1"/>
-    <w:lsdException w:name="Table List 6" w:semiHidden="1" w:unhideWhenUsed="1"/>
-    <w:lsdException w:name="Table List 7" w:semiHidden="1" w:unhideWhenUsed="1"/>
-    <w:lsdException w:name="Table List 8" w:semiHidden="1" w:unhideWhenUsed="1"/>
-    <w:lsdException w:name="Table 3D effects 1" w:semiHidden="1" w:unhideWhenUsed="1"/>
-    <w:lsdException w:name="Table 3D effects 2" w:semiHidden="1" w:unhideWhenUsed="1"/>
-    <w:lsdException w:name="Table 3D effects 3" w:semiHidden="1" w:unhideWhenUsed="1"/>
-    <w:lsdException w:name="Table Contemporary" w:semiHidden="1" w:unhideWhenUsed="1"/>
-    <w:lsdException w:name="Table Elegant" w:semiHidden="1" w:unhideWhenUsed="1"/>
-    <w:lsdException w:name="Table Professional" w:semiHidden="1" w:unhideWhenUsed="1"/>
-    <w:lsdException w:name="Table Subtle 1" w:semiHidden="1" w:unhideWhenUsed="1"/>
-    <w:lsdException w:name="Table Subtle 2" w:semiHidden="1" w:unhideWhenUsed="1"/>
-    <w:lsdException w:name="Table Web 1" w:semiHidden="1" w:unhideWhenUsed="1"/>
-    <w:lsdException w:name="Table Web 2" w:semiHidden="1" w:unhideWhenUsed="1"/>
-    <w:lsdException w:name="Table Web 3" w:semiHidden="1" w:unhideWhenUsed="1"/>
-    <w:lsdException w:name="Balloon Text" w:semiHidden="1" w:unhideWhenUsed="1"/>
-    <w:lsdException w:name="Table Grid" w:uiPriority="39"/>
-    <w:lsdException w:name="Table Theme" w:semiHidden="1" w:unhideWhenUsed="1"/>
-    <w:lsdException w:name="Placeholder Text" w:semiHidden="1"/>
-    <w:lsdException w:name="No Spacing" w:uiPriority="1" w:qFormat="1"/>
-    <w:lsdException w:name="Light Shading" w:uiPriority="60"/>
-    <w:lsdException w:name="Light List" w:uiPriority="61"/>
-    <w:lsdException w:name="Light Grid" w:uiPriority="62"/>
-    <w:lsdException w:name="Medium Shading 1" w:uiPriority="63"/>
-    <w:lsdException w:name="Medium Shading 2" w:uiPriority="64"/>
-    <w:lsdException w:name="Medium List 1" w:uiPriority="65"/>
-    <w:lsdException w:name="Medium List 2" w:uiPriority="66"/>
-    <w:lsdException w:name="Medium Grid 1" w:uiPriority="67"/>
-    <w:lsdException w:name="Medium Grid 2" w:uiPriority="68"/>
-    <w:lsdException w:name="Medium Grid 3" w:uiPriority="69"/>
-    <w:lsdException w:name="Dark List" w:uiPriority="70"/>
-    <w:lsdException w:name="Colorful Shading" w:uiPriority="71"/>
-    <w:lsdException w:name="Colorful List" w:uiPriority="72"/>
-    <w:lsdException w:name="Colorful Grid" w:uiPriority="73"/>
-    <w:lsdException w:name="Light Shading Accent 1" w:uiPriority="60"/>
-    <w:lsdException w:name="Light List Accent 1" w:uiPriority="61"/>
-    <w:lsdException w:name="Light Grid Accent 1" w:uiPriority="62"/>
-    <w:lsdException w:name="Medium Shading 1 Accent 1" w:uiPriority="63"/>
-    <w:lsdException w:name="Medium Shading 2 Accent 1" w:uiPriority="64"/>
-    <w:lsdException w:name="Medium List 1 Accent 1" w:uiPriority="65"/>
-    <w:lsdException w:name="Revision" w:semiHidden="1"/>
-    <w:lsdException w:name="List Paragraph" w:uiPriority="34" w:qFormat="1"/>
-    <w:lsdException w:name="Quote" w:uiPriority="29" w:qFormat="1"/>
-    <w:lsdException w:name="Intense Quote" w:uiPriority="30" w:qFormat="1"/>
-    <w:lsdException w:name="Medium List 2 Accent 1" w:uiPriority="66"/>
-    <w:lsdException w:name="Medium Grid 1 Accent 1" w:uiPriority="67"/>
-    <w:lsdException w:name="Medium Grid 2 Accent 1" w:uiPriority="68"/>
-    <w:lsdException w:name="Medium Grid 3 Accent 1" w:uiPriority="69"/>
-    <w:lsdException w:name="Dark List Accent 1" w:uiPriority="70"/>
-    <w:lsdException w:name="Colorful Shading Accent 1" w:uiPriority="71"/>
-    <w:lsdException w:name="Colorful List Accent 1" w:uiPriority="72"/>
-    <w:lsdException w:name="Colorful Grid Accent 1" w:uiPriority="73"/>
-    <w:lsdException w:name="Light Shading Accent 2" w:uiPriority="60"/>
-    <w:lsdException w:name="Light List Accent 2" w:uiPriority="61"/>
-    <w:lsdException w:name="Light Grid Accent 2" w:uiPriority="62"/>
-    <w:lsdException w:name="Medium Shading 1 Accent 2" w:uiPriority="63"/>
-    <w:lsdException w:name="Medium Shading 2 Accent 2" w:uiPriority="64"/>
-    <w:lsdException w:name="Medium List 1 Accent 2" w:uiPriority="65"/>
-    <w:lsdException w:name="Medium List 2 Accent 2" w:uiPriority="66"/>
-    <w:lsdException w:name="Medium Grid 1 Accent 2" w:uiPriority="67"/>
-    <w:lsdException w:name="Medium Grid 2 Accent 2" w:uiPriority="68"/>
-    <w:lsdException w:name="Medium Grid 3 Accent 2" w:uiPriority="69"/>
-    <w:lsdException w:name="Dark List Accent 2" w:uiPriority="70"/>
-    <w:lsdException w:name="Colorful Shading Accent 2" w:uiPriority="71"/>
-    <w:lsdException w:name="Colorful List Accent 2" w:uiPriority="72"/>
-    <w:lsdException w:name="Colorful Grid Accent 2" w:uiPriority="73"/>
-    <w:lsdException w:name="Light Shading Accent 3" w:uiPriority="60"/>
-    <w:lsdException w:name="Light List Accent 3" w:uiPriority="61"/>
-    <w:lsdException w:name="Light Grid Accent 3" w:uiPriority="62"/>
-    <w:lsdException w:name="Medium Shading 1 Accent 3" w:uiPriority="63"/>
-    <w:lsdException w:name="Medium Shading 2 Accent 3" w:uiPriority="64"/>
-    <w:lsdException w:name="Medium List 1 Accent 3" w:uiPriority="65"/>
-    <w:lsdException w:name="Medium List 2 Accent 3" w:uiPriority="66"/>
-    <w:lsdException w:name="Medium Grid 1 Accent 3" w:uiPriority="67"/>
-    <w:lsdException w:name="Medium Grid 2 Accent 3" w:uiPriority="68"/>
-    <w:lsdException w:name="Medium Grid 3 Accent 3" w:uiPriority="69"/>
-    <w:lsdException w:name="Dark List Accent 3" w:uiPriority="70"/>
-    <w:lsdException w:name="Colorful Shading Accent 3" w:uiPriority="71"/>
-    <w:lsdException w:name="Colorful List Accent 3" w:uiPriority="72"/>
-    <w:lsdException w:name="Colorful Grid Accent 3" w:uiPriority="73"/>
-    <w:lsdException w:name="Light Shading Accent 4" w:uiPriority="60"/>
-    <w:lsdException w:name="Light List Accent 4" w:uiPriority="61"/>
-    <w:lsdException w:name="Light Grid Accent 4" w:uiPriority="62"/>
-    <w:lsdException w:name="Medium Shading 1 Accent 4" w:uiPriority="63"/>
-    <w:lsdException w:name="Medium Shading 2 Accent 4" w:uiPriority="64"/>
-    <w:lsdException w:name="Medium List 1 Accent 4" w:uiPriority="65"/>
-    <w:lsdException w:name="Medium List 2 Accent 4" w:uiPriority="66"/>
-    <w:lsdException w:name="Medium Grid 1 Accent 4" w:uiPriority="67"/>
-    <w:lsdException w:name="Medium Grid 2 Accent 4" w:uiPriority="68"/>
-    <w:lsdException w:name="Medium Grid 3 Accent 4" w:uiPriority="69"/>
-    <w:lsdException w:name="Dark List Accent 4" w:uiPriority="70"/>
-    <w:lsdException w:name="Colorful Shading Accent 4" w:uiPriority="71"/>
-    <w:lsdException w:name="Colorful List Accent 4" w:uiPriority="72"/>
-    <w:lsdException w:name="Colorful Grid Accent 4" w:uiPriority="73"/>
-    <w:lsdException w:name="Light Shading Accent 5" w:uiPriority="60"/>
-    <w:lsdException w:name="Light List Accent 5" w:uiPriority="61"/>
-    <w:lsdException w:name="Light Grid Accent 5" w:uiPriority="62"/>
-    <w:lsdException w:name="Medium Shading 1 Accent 5" w:uiPriority="63"/>
-    <w:lsdException w:name="Medium Shading 2 Accent 5" w:uiPriority="64"/>
-    <w:lsdException w:name="Medium List 1 Accent 5" w:uiPriority="65"/>
-    <w:lsdException w:name="Medium List 2 Accent 5" w:uiPriority="66"/>
-    <w:lsdException w:name="Medium Grid 1 Accent 5" w:uiPriority="67"/>
-    <w:lsdException w:name="Medium Grid 2 Accent 5" w:uiPriority="68"/>
-    <w:lsdException w:name="Medium Grid 3 Accent 5" w:uiPriority="69"/>
-    <w:lsdException w:name="Dark List Accent 5" w:uiPriority="70"/>
-    <w:lsdException w:name="Colorful Shading Accent 5" w:uiPriority="71"/>
-    <w:lsdException w:name="Colorful List Accent 5" w:uiPriority="72"/>
-    <w:lsdException w:name="Colorful Grid Accent 5" w:uiPriority="73"/>
-    <w:lsdException w:name="Light Shading Accent 6" w:uiPriority="60"/>
-    <w:lsdException w:name="Light List Accent 6" w:uiPriority="61"/>
-    <w:lsdException w:name="Light Grid Accent 6" w:uiPriority="62"/>
-    <w:lsdException w:name="Medium Shading 1 Accent 6" w:uiPriority="63"/>
-    <w:lsdException w:name="Medium Shading 2 Accent 6" w:uiPriority="64"/>
-    <w:lsdException w:name="Medium List 1 Accent 6" w:uiPriority="65"/>
-    <w:lsdException w:name="Medium List 2 Accent 6" w:uiPriority="66"/>
-    <w:lsdException w:name="Medium Grid 1 Accent 6" w:uiPriority="67"/>
-    <w:lsdException w:name="Medium Grid 2 Accent 6" w:uiPriority="68"/>
-    <w:lsdException w:name="Medium Grid 3 Accent 6" w:uiPriority="69"/>
-    <w:lsdException w:name="Dark List Accent 6" w:uiPriority="70"/>
-    <w:lsdException w:name="Colorful Shading Accent 6" w:uiPriority="71"/>
-    <w:lsdException w:name="Colorful List Accent 6" w:uiPriority="72"/>
-    <w:lsdException w:name="Colorful Grid Accent 6" w:uiPriority="73"/>
-    <w:lsdException w:name="Subtle Emphasis" w:uiPriority="19" w:qFormat="1"/>
-    <w:lsdException w:name="Intense Emphasis" w:uiPriority="21" w:qFormat="1"/>
-    <w:lsdException w:name="Subtle Reference" w:uiPriority="31" w:qFormat="1"/>
-    <w:lsdException w:name="Intense Reference" w:uiPriority="32" w:qFormat="1"/>
-    <w:lsdException w:name="Book Title" w:uiPriority="33" w:qFormat="1"/>
-    <w:lsdException w:name="Bibliography" w:semiHidden="1" w:uiPriority="37" w:unhideWhenUsed="1"/>
-    <w:lsdException w:name="TOC Heading" w:semiHidden="1" w:uiPriority="39" w:unhideWhenUsed="1" w:qFormat="1"/>
-    <w:lsdException w:name="Plain Table 1" w:uiPriority="41"/>
-    <w:lsdException w:name="Plain Table 2" w:uiPriority="42"/>
-    <w:lsdException w:name="Plain Table 3" w:uiPriority="43"/>
-    <w:lsdException w:name="Plain Table 4" w:uiPriority="44"/>
-    <w:lsdException w:name="Plain Table 5" w:uiPriority="45"/>
-    <w:lsdException w:name="Grid Table Light" w:uiPriority="40"/>
-    <w:lsdException w:name="Grid Table 1 Light" w:uiPriority="46"/>
-    <w:lsdException w:name="Grid Table 2" w:uiPriority="47"/>
-    <w:lsdException w:name="Grid Table 3" w:uiPriority="48"/>
-    <w:lsdException w:name="Grid Table 4" w:uiPriority="49"/>
-    <w:lsdException w:name="Grid Table 5 Dark" w:uiPriority="50"/>
-    <w:lsdException w:name="Grid Table 6 Colorful" w:uiPriority="51"/>
-    <w:lsdException w:name="Grid Table 7 Colorful" w:uiPriority="52"/>
-    <w:lsdException w:name="Grid Table 1 Light Accent 1" w:uiPriority="46"/>
-    <w:lsdException w:name="Grid Table 2 Accent 1" w:uiPriority="47"/>
-    <w:lsdException w:name="Grid Table 3 Accent 1" w:uiPriority="48"/>
-    <w:lsdException w:name="Grid Table 4 Accent 1" w:uiPriority="49"/>
-    <w:lsdException w:name="Grid Table 5 Dark Accent 1" w:uiPriority="50"/>
-    <w:lsdException w:name="Grid Table 6 Colorful Accent 1" w:uiPriority="51"/>
-    <w:lsdException w:name="Grid Table 7 Colorful Accent 1" w:uiPriority="52"/>
-    <w:lsdException w:name="Grid Table 1 Light Accent 2" w:uiPriority="46"/>
-    <w:lsdException w:name="Grid Table 2 Accent 2" w:uiPriority="47"/>
-    <w:lsdException w:name="Grid Table 3 Accent 2" w:uiPriority="48"/>
-    <w:lsdException w:name="Grid Table 4 Accent 2" w:uiPriority="49"/>
-    <w:lsdException w:name="Grid Table 5 Dark Accent 2" w:uiPriority="50"/>
-    <w:lsdException w:name="Grid Table 6 Colorful Accent 2" w:uiPriority="51"/>
-    <w:lsdException w:name="Grid Table 7 Colorful Accent 2" w:uiPriority="52"/>
-    <w:lsdException w:name="Grid Table 1 Light Accent 3" w:uiPriority="46"/>
-    <w:lsdException w:name="Grid Table 2 Accent 3" w:uiPriority="47"/>
-    <w:lsdException w:name="Grid Table 3 Accent 3" w:uiPriority="48"/>
-    <w:lsdException w:name="Grid Table 4 Accent 3" w:uiPriority="49"/>
-    <w:lsdException w:name="Grid Table 5 Dark Accent 3" w:uiPriority="50"/>
-    <w:lsdException w:name="Grid Table 6 Colorful Accent 3" w:uiPriority="51"/>
-    <w:lsdException w:name="Grid Table 7 Colorful Accent 3" w:uiPriority="52"/>
-    <w:lsdException w:name="Grid Table 1 Light Accent 4" w:uiPriority="46"/>
-    <w:lsdException w:name="Grid Table 2 Accent 4" w:uiPriority="47"/>
-    <w:lsdException w:name="Grid Table 3 Accent 4" w:uiPriority="48"/>
-    <w:lsdException w:name="Grid Table 4 Accent 4" w:uiPriority="49"/>
-    <w:lsdException w:name="Grid Table 5 Dark Accent 4" w:uiPriority="50"/>
-    <w:lsdException w:name="Grid Table 6 Colorful Accent 4" w:uiPriority="51"/>
-    <w:lsdException w:name="Grid Table 7 Colorful Accent 4" w:uiPriority="52"/>
-    <w:lsdException w:name="Grid Table 1 Light Accent 5" w:uiPriority="46"/>
-    <w:lsdException w:name="Grid Table 2 Accent 5" w:uiPriority="47"/>
-    <w:lsdException w:name="Grid Table 3 Accent 5" w:uiPriority="48"/>
-    <w:lsdException w:name="Grid Table 4 Accent 5" w:uiPriority="49"/>
-    <w:lsdException w:name="Grid Table 5 Dark Accent 5" w:uiPriority="50"/>
-    <w:lsdException w:name="Grid Table 6 Colorful Accent 5" w:uiPriority="51"/>
-    <w:lsdException w:name="Grid Table 7 Colorful Accent 5" w:uiPriority="52"/>
-    <w:lsdException w:name="Grid Table 1 Light Accent 6" w:uiPriority="46"/>
-    <w:lsdException w:name="Grid Table 2 Accent 6" w:uiPriority="47"/>
-    <w:lsdException w:name="Grid Table 3 Accent 6" w:uiPriority="48"/>
-    <w:lsdException w:name="Grid Table 4 Accent 6" w:uiPriority="49"/>
-    <w:lsdException w:name="Grid Table 5 Dark Accent 6" w:uiPriority="50"/>
-    <w:lsdException w:name="Grid Table 6 Colorful Accent 6" w:uiPriority="51"/>
-    <w:lsdException w:name="Grid Table 7 Colorful Accent 6" w:uiPriority="52"/>
-    <w:lsdException w:name="List Table 1 Light" w:uiPriority="46"/>
-    <w:lsdException w:name="List Table 2" w:uiPriority="47"/>
-    <w:lsdException w:name="List Table 3" w:uiPriority="48"/>
-    <w:lsdException w:name="List Table 4" w:uiPriority="49"/>
-    <w:lsdException w:name="List Table 5 Dark" w:uiPriority="50"/>
-    <w:lsdException w:name="List Table 6 Colorful" w:uiPriority="51"/>
-    <w:lsdException w:name="List Table 7 Colorful" w:uiPriority="52"/>
-    <w:lsdException w:name="List Table 1 Light Accent 1" w:uiPriority="46"/>
-    <w:lsdException w:name="List Table 2 Accent 1" w:uiPriority="47"/>
-    <w:lsdException w:name="List Table 3 Accent 1" w:uiPriority="48"/>
-    <w:lsdException w:name="List Table 4 Accent 1" w:uiPriority="49"/>
-    <w:lsdException w:name="List Table 5 Dark Accent 1" w:uiPriority="50"/>
-    <w:lsdException w:name="List Table 6 Colorful Accent 1" w:uiPriority="51"/>
-    <w:lsdException w:name="List Table 7 Colorful Accent 1" w:uiPriority="52"/>
-    <w:lsdException w:name="List Table 1 Light Accent 2" w:uiPriority="46"/>
-    <w:lsdException w:name="List Table 2 Accent 2" w:uiPriority="47"/>
-    <w:lsdException w:name="List Table 3 Accent 2" w:uiPriority="48"/>
-    <w:lsdException w:name="List Table 4 Accent 2" w:uiPriority="49"/>
-    <w:lsdException w:name="List Table 5 Dark Accent 2" w:uiPriority="50"/>
-    <w:lsdException w:name="List Table 6 Colorful Accent 2" w:uiPriority="51"/>
-    <w:lsdException w:name="List Table 7 Colorful Accent 2" w:uiPriority="52"/>
-    <w:lsdException w:name="List Table 1 Light Accent 3" w:uiPriority="46"/>
-    <w:lsdException w:name="List Table 2 Accent 3" w:uiPriority="47"/>
-    <w:lsdException w:name="List Table 3 Accent 3" w:uiPriority="48"/>
-    <w:lsdException w:name="List Table 4 Accent 3" w:uiPriority="49"/>
-    <w:lsdException w:name="List Table 5 Dark Accent 3" w:uiPriority="50"/>
-    <w:lsdException w:name="List Table 6 Colorful Accent 3" w:uiPriority="51"/>
-    <w:lsdException w:name="List Table 7 Colorful Accent 3" w:uiPriority="52"/>
-    <w:lsdException w:name="List Table 1 Light Accent 4" w:uiPriority="46"/>
-    <w:lsdException w:name="List Table 2 Accent 4" w:uiPriority="47"/>
-    <w:lsdException w:name="List Table 3 Accent 4" w:uiPriority="48"/>
-    <w:lsdException w:name="List Table 4 Accent 4" w:uiPriority="49"/>
-    <w:lsdException w:name="List Table 5 Dark Accent 4" w:uiPriority="50"/>
-    <w:lsdException w:name="List Table 6 Colorful Accent 4" w:uiPriority="51"/>
-    <w:lsdException w:name="List Table 7 Colorful Accent 4" w:uiPriority="52"/>
-    <w:lsdException w:name="List Table 1 Light Accent 5" w:uiPriority="46"/>
-    <w:lsdException w:name="List Table 2 Accent 5" w:uiPriority="47"/>
-    <w:lsdException w:name="List Table 3 Accent 5" w:uiPriority="48"/>
-    <w:lsdException w:name="List Table 4 Accent 5" w:uiPriority="49"/>
-    <w:lsdException w:name="List Table 5 Dark Accent 5" w:uiPriority="50"/>
-    <w:lsdException w:name="List Table 6 Colorful Accent 5" w:uiPriority="51"/>
-    <w:lsdException w:name="List Table 7 Colorful Accent 5" w:uiPriority="52"/>
-    <w:lsdException w:name="List Table 1 Light Accent 6" w:uiPriority="46"/>
-    <w:lsdException w:name="List Table 2 Accent 6" w:uiPriority="47"/>
-    <w:lsdException w:name="List Table 3 Accent 6" w:uiPriority="48"/>
-    <w:lsdException w:name="List Table 4 Accent 6" w:uiPriority="49"/>
-    <w:lsdException w:name="List Table 5 Dark Accent 6" w:uiPriority="50"/>
-    <w:lsdException w:name="List Table 6 Colorful Accent 6" w:uiPriority="51"/>
-    <w:lsdException w:name="List Table 7 Colorful Accent 6" w:uiPriority="52"/>
-    <w:lsdException w:name="Mention" w:semiHidden="1" w:unhideWhenUsed="1"/>
-    <w:lsdException w:name="Smart Hyperlink" w:semiHidden="1" w:unhideWhenUsed="1"/>
-    <w:lsdException w:name="Hashtag" w:semiHidden="1" w:unhideWhenUsed="1"/>
-    <w:lsdException w:name="Unresolved Mention" w:semiHidden="1" w:unhideWhenUsed="1"/>
+  <w:latentStyles w:defLockedState="0" w:defUIPriority="99" w:defSemiHidden="1" w:defUnhideWhenUsed="1" w:defQFormat="0" w:count="267">
+    <w:lsdException w:name="Normal" w:semiHidden="0" w:uiPriority="0" w:unhideWhenUsed="0" w:qFormat="1"/>
+    <w:lsdException w:name="heading 1" w:semiHidden="0" w:uiPriority="9" w:unhideWhenUsed="0" w:qFormat="1"/>
+    <w:lsdException w:name="heading 2" w:uiPriority="9" w:qFormat="1"/>
+    <w:lsdException w:name="heading 3" w:uiPriority="9" w:qFormat="1"/>
+    <w:lsdException w:name="heading 4" w:uiPriority="9" w:qFormat="1"/>
+    <w:lsdException w:name="heading 5" w:uiPriority="9" w:qFormat="1"/>
+    <w:lsdException w:name="heading 6" w:uiPriority="9" w:qFormat="1"/>
+    <w:lsdException w:name="heading 7" w:uiPriority="9" w:qFormat="1"/>
+    <w:lsdException w:name="heading 8" w:uiPriority="9" w:qFormat="1"/>
+    <w:lsdException w:name="heading 9" w:uiPriority="9" w:qFormat="1"/>
+    <w:lsdException w:name="toc 1" w:uiPriority="39"/>
+    <w:lsdException w:name="toc 2" w:uiPriority="39"/>
+    <w:lsdException w:name="toc 3" w:uiPriority="39"/>
+    <w:lsdException w:name="toc 4" w:uiPriority="39"/>
+    <w:lsdException w:name="toc 5" w:uiPriority="39"/>
+    <w:lsdException w:name="toc 6" w:uiPriority="39"/>
+    <w:lsdException w:name="toc 7" w:uiPriority="39"/>
+    <w:lsdException w:name="toc 8" w:uiPriority="39"/>
+    <w:lsdException w:name="toc 9" w:uiPriority="39"/>
+    <w:lsdException w:name="caption" w:uiPriority="35" w:qFormat="1"/>
+    <w:lsdException w:name="Title" w:semiHidden="0" w:uiPriority="10" w:unhideWhenUsed="0" w:qFormat="1"/>
+    <w:lsdException w:name="Default Paragraph Font" w:uiPriority="1"/>
+    <w:lsdException w:name="Subtitle" w:semiHidden="0" w:uiPriority="11" w:unhideWhenUsed="0" w:qFormat="1"/>
+    <w:lsdException w:name="Strong" w:semiHidden="0" w:uiPriority="22" w:unhideWhenUsed="0" w:qFormat="1"/>
+    <w:lsdException w:name="Emphasis" w:semiHidden="0" w:uiPriority="20" w:unhideWhenUsed="0" w:qFormat="1"/>
+    <w:lsdException w:name="Table Grid" w:semiHidden="0" w:uiPriority="39" w:unhideWhenUsed="0"/>
+    <w:lsdException w:name="Placeholder Text" w:unhideWhenUsed="0"/>
+    <w:lsdException w:name="No Spacing" w:semiHidden="0" w:uiPriority="1" w:unhideWhenUsed="0" w:qFormat="1"/>
+    <w:lsdException w:name="Light Shading" w:semiHidden="0" w:uiPriority="60" w:unhideWhenUsed="0"/>
+    <w:lsdException w:name="Light List" w:semiHidden="0" w:uiPriority="61" w:unhideWhenUsed="0"/>
+    <w:lsdException w:name="Light Grid" w:semiHidden="0" w:uiPriority="62" w:unhideWhenUsed="0"/>
+    <w:lsdException w:name="Medium Shading 1" w:semiHidden="0" w:uiPriority="63" w:unhideWhenUsed="0"/>
+    <w:lsdException w:name="Medium Shading 2" w:semiHidden="0" w:uiPriority="64" w:unhideWhenUsed="0"/>
+    <w:lsdException w:name="Medium List 1" w:semiHidden="0" w:uiPriority="65" w:unhideWhenUsed="0"/>
+    <w:lsdException w:name="Medium List 2" w:semiHidden="0" w:uiPriority="66" w:unhideWhenUsed="0"/>
+    <w:lsdException w:name="Medium Grid 1" w:semiHidden="0" w:uiPriority="67" w:unhideWhenUsed="0"/>
+    <w:lsdException w:name="Medium Grid 2" w:semiHidden="0" w:uiPriority="68" w:unhideWhenUsed="0"/>
+    <w:lsdException w:name="Medium Grid 3" w:semiHidden="0" w:uiPriority="69" w:unhideWhenUsed="0"/>
+    <w:lsdException w:name="Dark List" w:semiHidden="0" w:uiPriority="70" w:unhideWhenUsed="0"/>
+    <w:lsdException w:name="Colorful Shading" w:semiHidden="0" w:uiPriority="71" w:unhideWhenUsed="0"/>
+    <w:lsdException w:name="Colorful List" w:semiHidden="0" w:uiPriority="72" w:unhideWhenUsed="0"/>
+    <w:lsdException w:name="Colorful Grid" w:semiHidden="0" w:uiPriority="73" w:unhideWhenUsed="0"/>
+    <w:lsdException w:name="Light Shading Accent 1" w:semiHidden="0" w:uiPriority="60" w:unhideWhenUsed="0"/>
+    <w:lsdException w:name="Light List Accent 1" w:semiHidden="0" w:uiPriority="61" w:unhideWhenUsed="0"/>
+    <w:lsdException w:name="Light Grid Accent 1" w:semiHidden="0" w:uiPriority="62" w:unhideWhenUsed="0"/>
+    <w:lsdException w:name="Medium Shading 1 Accent 1" w:semiHidden="0" w:uiPriority="63" w:unhideWhenUsed="0"/>
+    <w:lsdException w:name="Medium Shading 2 Accent 1" w:semiHidden="0" w:uiPriority="64" w:unhideWhenUsed="0"/>
+    <w:lsdException w:name="Medium List 1 Accent 1" w:semiHidden="0" w:uiPriority="65" w:unhideWhenUsed="0"/>
+    <w:lsdException w:name="Revision" w:unhideWhenUsed="0"/>
+    <w:lsdException w:name="List Paragraph" w:semiHidden="0" w:uiPriority="34" w:unhideWhenUsed="0" w:qFormat="1"/>
+    <w:lsdException w:name="Quote" w:semiHidden="0" w:uiPriority="29" w:unhideWhenUsed="0" w:qFormat="1"/>
+    <w:lsdException w:name="Intense Quote" w:semiHidden="0" w:uiPriority="30" w:unhideWhenUsed="0" w:qFormat="1"/>
+    <w:lsdException w:name="Medium List 2 Accent 1" w:semiHidden="0" w:uiPriority="66" w:unhideWhenUsed="0"/>
+    <w:lsdException w:name="Medium Grid 1 Accent 1" w:semiHidden="0" w:uiPriority="67" w:unhideWhenUsed="0"/>
+    <w:lsdException w:name="Medium Grid 2 Accent 1" w:semiHidden="0" w:uiPriority="68" w:unhideWhenUsed="0"/>
+    <w:lsdException w:name="Medium Grid 3 Accent 1" w:semiHidden="0" w:uiPriority="69" w:unhideWhenUsed="0"/>
+    <w:lsdException w:name="Dark List Accent 1" w:semiHidden="0" w:uiPriority="70" w:unhideWhenUsed="0"/>
+    <w:lsdException w:name="Colorful Shading Accent 1" w:semiHidden="0" w:uiPriority="71" w:unhideWhenUsed="0"/>
+    <w:lsdException w:name="Colorful List Accent 1" w:semiHidden="0" w:uiPriority="72" w:unhideWhenUsed="0"/>
+    <w:lsdException w:name="Colorful Grid Accent 1" w:semiHidden="0" w:uiPriority="73" w:unhideWhenUsed="0"/>
+    <w:lsdException w:name="Light Shading Accent 2" w:semiHidden="0" w:uiPriority="60" w:unhideWhenUsed="0"/>
+    <w:lsdException w:name="Light List Accent 2" w:semiHidden="0" w:uiPriority="61" w:unhideWhenUsed="0"/>
+    <w:lsdException w:name="Light Grid Accent 2" w:semiHidden="0" w:uiPriority="62" w:unhideWhenUsed="0"/>
+    <w:lsdException w:name="Medium Shading 1 Accent 2" w:semiHidden="0" w:uiPriority="63" w:unhideWhenUsed="0"/>
+    <w:lsdException w:name="Medium Shading 2 Accent 2" w:semiHidden="0" w:uiPriority="64" w:unhideWhenUsed="0"/>
+    <w:lsdException w:name="Medium List 1 Accent 2" w:semiHidden="0" w:uiPriority="65" w:unhideWhenUsed="0"/>
+    <w:lsdException w:name="Medium List 2 Accent 2" w:semiHidden="0" w:uiPriority="66" w:unhideWhenUsed="0"/>
+    <w:lsdException w:name="Medium Grid 1 Accent 2" w:semiHidden="0" w:uiPriority="67" w:unhideWhenUsed="0"/>
+    <w:lsdException w:name="Medium Grid 2 Accent 2" w:semiHidden="0" w:uiPriority="68" w:unhideWhenUsed="0"/>
+    <w:lsdException w:name="Medium Grid 3 Accent 2" w:semiHidden="0" w:uiPriority="69" w:unhideWhenUsed="0"/>
+    <w:lsdException w:name="Dark List Accent 2" w:semiHidden="0" w:uiPriority="70" w:unhideWhenUsed="0"/>
+    <w:lsdException w:name="Colorful Shading Accent 2" w:semiHidden="0" w:uiPriority="71" w:unhideWhenUsed="0"/>
+    <w:lsdException w:name="Colorful List Accent 2" w:semiHidden="0" w:uiPriority="72" w:unhideWhenUsed="0"/>
+    <w:lsdException w:name="Colorful Grid Accent 2" w:semiHidden="0" w:uiPriority="73" w:unhideWhenUsed="0"/>
+    <w:lsdException w:name="Light Shading Accent 3" w:semiHidden="0" w:uiPriority="60" w:unhideWhenUsed="0"/>
+    <w:lsdException w:name="Light List Accent 3" w:semiHidden="0" w:uiPriority="61" w:unhideWhenUsed="0"/>
+    <w:lsdException w:name="Light Grid Accent 3" w:semiHidden="0" w:uiPriority="62" w:unhideWhenUsed="0"/>
+    <w:lsdException w:name="Medium Shading 1 Accent 3" w:semiHidden="0" w:uiPriority="63" w:unhideWhenUsed="0"/>
+    <w:lsdException w:name="Medium Shading 2 Accent 3" w:semiHidden="0" w:uiPriority="64" w:unhideWhenUsed="0"/>
+    <w:lsdException w:name="Medium List 1 Accent 3" w:semiHidden="0" w:uiPriority="65" w:unhideWhenUsed="0"/>
+    <w:lsdException w:name="Medium List 2 Accent 3" w:semiHidden="0" w:uiPriority="66" w:unhideWhenUsed="0"/>
+    <w:lsdException w:name="Medium Grid 1 Accent 3" w:semiHidden="0" w:uiPriority="67" w:unhideWhenUsed="0"/>
+    <w:lsdException w:name="Medium Grid 2 Accent 3" w:semiHidden="0" w:uiPriority="68" w:unhideWhenUsed="0"/>
+    <w:lsdException w:name="Medium Grid 3 Accent 3" w:semiHidden="0" w:uiPriority="69" w:unhideWhenUsed="0"/>
+    <w:lsdException w:name="Dark List Accent 3" w:semiHidden="0" w:uiPriority="70" w:unhideWhenUsed="0"/>
+    <w:lsdException w:name="Colorful Shading Accent 3" w:semiHidden="0" w:uiPriority="71" w:unhideWhenUsed="0"/>
+    <w:lsdException w:name="Colorful List Accent 3" w:semiHidden="0" w:uiPriority="72" w:unhideWhenUsed="0"/>
+    <w:lsdException w:name="Colorful Grid Accent 3" w:semiHidden="0" w:uiPriority="73" w:unhideWhenUsed="0"/>
+    <w:lsdException w:name="Light Shading Accent 4" w:semiHidden="0" w:uiPriority="60" w:unhideWhenUsed="0"/>
+    <w:lsdException w:name="Light List Accent 4" w:semiHidden="0" w:uiPriority="61" w:unhideWhenUsed="0"/>
+    <w:lsdException w:name="Light Grid Accent 4" w:semiHidden="0" w:uiPriority="62" w:unhideWhenUsed="0"/>
+    <w:lsdException w:name="Medium Shading 1 Accent 4" w:semiHidden="0" w:uiPriority="63" w:unhideWhenUsed="0"/>
+    <w:lsdException w:name="Medium Shading 2 Accent 4" w:semiHidden="0" w:uiPriority="64" w:unhideWhenUsed="0"/>
+    <w:lsdException w:name="Medium List 1 Accent 4" w:semiHidden="0" w:uiPriority="65" w:unhideWhenUsed="0"/>
+    <w:lsdException w:name="Medium List 2 Accent 4" w:semiHidden="0" w:uiPriority="66" w:unhideWhenUsed="0"/>
+    <w:lsdException w:name="Medium Grid 1 Accent 4" w:semiHidden="0" w:uiPriority="67" w:unhideWhenUsed="0"/>
+    <w:lsdException w:name="Medium Grid 2 Accent 4" w:semiHidden="0" w:uiPriority="68" w:unhideWhenUsed="0"/>
+    <w:lsdException w:name="Medium Grid 3 Accent 4" w:semiHidden="0" w:uiPriority="69" w:unhideWhenUsed="0"/>
+    <w:lsdException w:name="Dark List Accent 4" w:semiHidden="0" w:uiPriority="70" w:unhideWhenUsed="0"/>
+    <w:lsdException w:name="Colorful Shading Accent 4" w:semiHidden="0" w:uiPriority="71" w:unhideWhenUsed="0"/>
+    <w:lsdException w:name="Colorful List Accent 4" w:semiHidden="0" w:uiPriority="72" w:unhideWhenUsed="0"/>
+    <w:lsdException w:name="Colorful Grid Accent 4" w:semiHidden="0" w:uiPriority="73" w:unhideWhenUsed="0"/>
+    <w:lsdException w:name="Light Shading Accent 5" w:semiHidden="0" w:uiPriority="60" w:unhideWhenUsed="0"/>
+    <w:lsdException w:name="Light List Accent 5" w:semiHidden="0" w:uiPriority="61" w:unhideWhenUsed="0"/>
+    <w:lsdException w:name="Light Grid Accent 5" w:semiHidden="0" w:uiPriority="62" w:unhideWhenUsed="0"/>
+    <w:lsdException w:name="Medium Shading 1 Accent 5" w:semiHidden="0" w:uiPriority="63" w:unhideWhenUsed="0"/>
+    <w:lsdException w:name="Medium Shading 2 Accent 5" w:semiHidden="0" w:uiPriority="64" w:unhideWhenUsed="0"/>
+    <w:lsdException w:name="Medium List 1 Accent 5" w:semiHidden="0" w:uiPriority="65" w:unhideWhenUsed="0"/>
+    <w:lsdException w:name="Medium List 2 Accent 5" w:semiHidden="0" w:uiPriority="66" w:unhideWhenUsed="0"/>
+    <w:lsdException w:name="Medium Grid 1 Accent 5" w:semiHidden="0" w:uiPriority="67" w:unhideWhenUsed="0"/>
+    <w:lsdException w:name="Medium Grid 2 Accent 5" w:semiHidden="0" w:uiPriority="68" w:unhideWhenUsed="0"/>
+    <w:lsdException w:name="Medium Grid 3 Accent 5" w:semiHidden="0" w:uiPriority="69" w:unhideWhenUsed="0"/>
+    <w:lsdException w:name="Dark List Accent 5" w:semiHidden="0" w:uiPriority="70" w:unhideWhenUsed="0"/>
+    <w:lsdException w:name="Colorful Shading Accent 5" w:semiHidden="0" w:uiPriority="71" w:unhideWhenUsed="0"/>
+    <w:lsdException w:name="Colorful List Accent 5" w:semiHidden="0" w:uiPriority="72" w:unhideWhenUsed="0"/>
+    <w:lsdException w:name="Colorful Grid Accent 5" w:semiHidden="0" w:uiPriority="73" w:unhideWhenUsed="0"/>
+    <w:lsdException w:name="Light Shading Accent 6" w:semiHidden="0" w:uiPriority="60" w:unhideWhenUsed="0"/>
+    <w:lsdException w:name="Light List Accent 6" w:semiHidden="0" w:uiPriority="61" w:unhideWhenUsed="0"/>
+    <w:lsdException w:name="Light Grid Accent 6" w:semiHidden="0" w:uiPriority="62" w:unhideWhenUsed="0"/>
+    <w:lsdException w:name="Medium Shading 1 Accent 6" w:semiHidden="0" w:uiPriority="63" w:unhideWhenUsed="0"/>
+    <w:lsdException w:name="Medium Shading 2 Accent 6" w:semiHidden="0" w:uiPriority="64" w:unhideWhenUsed="0"/>
+    <w:lsdException w:name="Medium List 1 Accent 6" w:semiHidden="0" w:uiPriority="65" w:unhideWhenUsed="0"/>
+    <w:lsdException w:name="Medium List 2 Accent 6" w:semiHidden="0" w:uiPriority="66" w:unhideWhenUsed="0"/>
+    <w:lsdException w:name="Medium Grid 1 Accent 6" w:semiHidden="0" w:uiPriority="67" w:unhideWhenUsed="0"/>
+    <w:lsdException w:name="Medium Grid 2 Accent 6" w:semiHidden="0" w:uiPriority="68" w:unhideWhenUsed="0"/>
+    <w:lsdException w:name="Medium Grid 3 Accent 6" w:semiHidden="0" w:uiPriority="69" w:unhideWhenUsed="0"/>
+    <w:lsdException w:name="Dark List Accent 6" w:semiHidden="0" w:uiPriority="70" w:unhideWhenUsed="0"/>
+    <w:lsdException w:name="Colorful Shading Accent 6" w:semiHidden="0" w:uiPriority="71" w:unhideWhenUsed="0"/>
+    <w:lsdException w:name="Colorful List Accent 6" w:semiHidden="0" w:uiPriority="72" w:unhideWhenUsed="0"/>
+    <w:lsdException w:name="Colorful Grid Accent 6" w:semiHidden="0" w:uiPriority="73" w:unhideWhenUsed="0"/>
+    <w:lsdException w:name="Subtle Emphasis" w:semiHidden="0" w:uiPriority="19" w:unhideWhenUsed="0" w:qFormat="1"/>
+    <w:lsdException w:name="Intense Emphasis" w:semiHidden="0" w:uiPriority="21" w:unhideWhenUsed="0" w:qFormat="1"/>
+    <w:lsdException w:name="Subtle Reference" w:semiHidden="0" w:uiPriority="31" w:unhideWhenUsed="0" w:qFormat="1"/>
+    <w:lsdException w:name="Intense Reference" w:semiHidden="0" w:uiPriority="32" w:unhideWhenUsed="0" w:qFormat="1"/>
+    <w:lsdException w:name="Book Title" w:semiHidden="0" w:uiPriority="33" w:unhideWhenUsed="0" w:qFormat="1"/>
+    <w:lsdException w:name="Bibliography" w:uiPriority="37"/>
+    <w:lsdException w:name="TOC Heading" w:uiPriority="39" w:qFormat="1"/>
   </w:latentStyles>
   <w:style w:type="paragraph" w:default="1" w:styleId="Normal">
     <w:name w:val="Normal"/>
@@ -7299,6 +7244,7 @@
   <w:style w:type="character" w:default="1" w:styleId="DefaultParagraphFont">
     <w:name w:val="Default Paragraph Font"/>
     <w:uiPriority w:val="1"/>
+    <w:semiHidden/>
     <w:unhideWhenUsed/>
   </w:style>
   <w:style w:type="table" w:default="1" w:styleId="TableNormal">
@@ -7411,7 +7357,7 @@
       <w:spacing w:after="0" w:line="240" w:lineRule="auto"/>
     </w:pPr>
     <w:tblPr>
-      <w:tblInd w:w="0" w:type="nil"/>
+      <w:tblInd w:w="0" w:type="dxa"/>
       <w:tblBorders>
         <w:top w:val="single" w:sz="4" w:space="0" w:color="auto"/>
         <w:left w:val="single" w:sz="4" w:space="0" w:color="auto"/>
@@ -7420,6 +7366,12 @@
         <w:insideH w:val="single" w:sz="4" w:space="0" w:color="auto"/>
         <w:insideV w:val="single" w:sz="4" w:space="0" w:color="auto"/>
       </w:tblBorders>
+      <w:tblCellMar>
+        <w:top w:w="0" w:type="dxa"/>
+        <w:left w:w="108" w:type="dxa"/>
+        <w:bottom w:w="0" w:type="dxa"/>
+        <w:right w:w="108" w:type="dxa"/>
+      </w:tblCellMar>
     </w:tblPr>
   </w:style>
   <w:style w:type="character" w:styleId="Hyperlink">
@@ -7514,11 +7466,551 @@
       <w:contextualSpacing/>
     </w:pPr>
   </w:style>
+  <w:style w:type="paragraph" w:styleId="BalloonText">
+    <w:name w:val="Balloon Text"/>
+    <w:basedOn w:val="Normal"/>
+    <w:link w:val="BalloonTextChar"/>
+    <w:uiPriority w:val="99"/>
+    <w:semiHidden/>
+    <w:unhideWhenUsed/>
+    <w:rsid w:val="006374F5"/>
+    <w:pPr>
+      <w:spacing w:after="0" w:line="240" w:lineRule="auto"/>
+    </w:pPr>
+    <w:rPr>
+      <w:rFonts w:ascii="Tahoma" w:hAnsi="Tahoma" w:cs="Tahoma"/>
+      <w:sz w:val="16"/>
+      <w:szCs w:val="16"/>
+    </w:rPr>
+  </w:style>
+  <w:style w:type="character" w:customStyle="1" w:styleId="BalloonTextChar">
+    <w:name w:val="Balloon Text Char"/>
+    <w:basedOn w:val="DefaultParagraphFont"/>
+    <w:link w:val="BalloonText"/>
+    <w:uiPriority w:val="99"/>
+    <w:semiHidden/>
+    <w:rsid w:val="006374F5"/>
+    <w:rPr>
+      <w:rFonts w:ascii="Tahoma" w:hAnsi="Tahoma" w:cs="Tahoma"/>
+      <w:sz w:val="16"/>
+      <w:szCs w:val="16"/>
+    </w:rPr>
+  </w:style>
+</w:styles>
+</file>
+
+<file path=word/stylesWithEffects.xml><?xml version="1.0" encoding="utf-8"?>
+<w:styles xmlns:wpc="http://schemas.microsoft.com/office/word/2010/wordprocessingCanvas" xmlns:mc="http://schemas.openxmlformats.org/markup-compatibility/2006" xmlns:o="urn:schemas-microsoft-com:office:office" xmlns:r="http://schemas.openxmlformats.org/officeDocument/2006/relationships" xmlns:m="http://schemas.openxmlformats.org/officeDocument/2006/math" xmlns:v="urn:schemas-microsoft-com:vml" xmlns:wp14="http://schemas.microsoft.com/office/word/2010/wordprocessingDrawing" xmlns:wp="http://schemas.openxmlformats.org/drawingml/2006/wordprocessingDrawing" xmlns:w10="urn:schemas-microsoft-com:office:word" xmlns:w="http://schemas.openxmlformats.org/wordprocessingml/2006/main" xmlns:w14="http://schemas.microsoft.com/office/word/2010/wordml" xmlns:wpg="http://schemas.microsoft.com/office/word/2010/wordprocessingGroup" xmlns:wpi="http://schemas.microsoft.com/office/word/2010/wordprocessingInk" xmlns:wne="http://schemas.microsoft.com/office/word/2006/wordml" xmlns:wps="http://schemas.microsoft.com/office/word/2010/wordprocessingShape" mc:Ignorable="w14 wp14">
+  <w:docDefaults>
+    <w:rPrDefault>
+      <w:rPr>
+        <w:rFonts w:asciiTheme="minorHAnsi" w:eastAsiaTheme="minorHAnsi" w:hAnsiTheme="minorHAnsi" w:cstheme="minorBidi"/>
+        <w:sz w:val="22"/>
+        <w:szCs w:val="22"/>
+        <w:lang w:val="en-US" w:eastAsia="en-US" w:bidi="ar-SA"/>
+      </w:rPr>
+    </w:rPrDefault>
+    <w:pPrDefault>
+      <w:pPr>
+        <w:spacing w:after="160" w:line="259" w:lineRule="auto"/>
+      </w:pPr>
+    </w:pPrDefault>
+  </w:docDefaults>
+  <w:latentStyles w:defLockedState="0" w:defUIPriority="99" w:defSemiHidden="1" w:defUnhideWhenUsed="1" w:defQFormat="0" w:count="267">
+    <w:lsdException w:name="Normal" w:semiHidden="0" w:uiPriority="0" w:unhideWhenUsed="0" w:qFormat="1"/>
+    <w:lsdException w:name="heading 1" w:semiHidden="0" w:uiPriority="9" w:unhideWhenUsed="0" w:qFormat="1"/>
+    <w:lsdException w:name="heading 2" w:uiPriority="9" w:qFormat="1"/>
+    <w:lsdException w:name="heading 3" w:uiPriority="9" w:qFormat="1"/>
+    <w:lsdException w:name="heading 4" w:uiPriority="9" w:qFormat="1"/>
+    <w:lsdException w:name="heading 5" w:uiPriority="9" w:qFormat="1"/>
+    <w:lsdException w:name="heading 6" w:uiPriority="9" w:qFormat="1"/>
+    <w:lsdException w:name="heading 7" w:uiPriority="9" w:qFormat="1"/>
+    <w:lsdException w:name="heading 8" w:uiPriority="9" w:qFormat="1"/>
+    <w:lsdException w:name="heading 9" w:uiPriority="9" w:qFormat="1"/>
+    <w:lsdException w:name="toc 1" w:uiPriority="39"/>
+    <w:lsdException w:name="toc 2" w:uiPriority="39"/>
+    <w:lsdException w:name="toc 3" w:uiPriority="39"/>
+    <w:lsdException w:name="toc 4" w:uiPriority="39"/>
+    <w:lsdException w:name="toc 5" w:uiPriority="39"/>
+    <w:lsdException w:name="toc 6" w:uiPriority="39"/>
+    <w:lsdException w:name="toc 7" w:uiPriority="39"/>
+    <w:lsdException w:name="toc 8" w:uiPriority="39"/>
+    <w:lsdException w:name="toc 9" w:uiPriority="39"/>
+    <w:lsdException w:name="caption" w:uiPriority="35" w:qFormat="1"/>
+    <w:lsdException w:name="Title" w:semiHidden="0" w:uiPriority="10" w:unhideWhenUsed="0" w:qFormat="1"/>
+    <w:lsdException w:name="Default Paragraph Font" w:uiPriority="1"/>
+    <w:lsdException w:name="Subtitle" w:semiHidden="0" w:uiPriority="11" w:unhideWhenUsed="0" w:qFormat="1"/>
+    <w:lsdException w:name="Strong" w:semiHidden="0" w:uiPriority="22" w:unhideWhenUsed="0" w:qFormat="1"/>
+    <w:lsdException w:name="Emphasis" w:semiHidden="0" w:uiPriority="20" w:unhideWhenUsed="0" w:qFormat="1"/>
+    <w:lsdException w:name="Table Grid" w:semiHidden="0" w:uiPriority="39" w:unhideWhenUsed="0"/>
+    <w:lsdException w:name="Placeholder Text" w:unhideWhenUsed="0"/>
+    <w:lsdException w:name="No Spacing" w:semiHidden="0" w:uiPriority="1" w:unhideWhenUsed="0" w:qFormat="1"/>
+    <w:lsdException w:name="Light Shading" w:semiHidden="0" w:uiPriority="60" w:unhideWhenUsed="0"/>
+    <w:lsdException w:name="Light List" w:semiHidden="0" w:uiPriority="61" w:unhideWhenUsed="0"/>
+    <w:lsdException w:name="Light Grid" w:semiHidden="0" w:uiPriority="62" w:unhideWhenUsed="0"/>
+    <w:lsdException w:name="Medium Shading 1" w:semiHidden="0" w:uiPriority="63" w:unhideWhenUsed="0"/>
+    <w:lsdException w:name="Medium Shading 2" w:semiHidden="0" w:uiPriority="64" w:unhideWhenUsed="0"/>
+    <w:lsdException w:name="Medium List 1" w:semiHidden="0" w:uiPriority="65" w:unhideWhenUsed="0"/>
+    <w:lsdException w:name="Medium List 2" w:semiHidden="0" w:uiPriority="66" w:unhideWhenUsed="0"/>
+    <w:lsdException w:name="Medium Grid 1" w:semiHidden="0" w:uiPriority="67" w:unhideWhenUsed="0"/>
+    <w:lsdException w:name="Medium Grid 2" w:semiHidden="0" w:uiPriority="68" w:unhideWhenUsed="0"/>
+    <w:lsdException w:name="Medium Grid 3" w:semiHidden="0" w:uiPriority="69" w:unhideWhenUsed="0"/>
+    <w:lsdException w:name="Dark List" w:semiHidden="0" w:uiPriority="70" w:unhideWhenUsed="0"/>
+    <w:lsdException w:name="Colorful Shading" w:semiHidden="0" w:uiPriority="71" w:unhideWhenUsed="0"/>
+    <w:lsdException w:name="Colorful List" w:semiHidden="0" w:uiPriority="72" w:unhideWhenUsed="0"/>
+    <w:lsdException w:name="Colorful Grid" w:semiHidden="0" w:uiPriority="73" w:unhideWhenUsed="0"/>
+    <w:lsdException w:name="Light Shading Accent 1" w:semiHidden="0" w:uiPriority="60" w:unhideWhenUsed="0"/>
+    <w:lsdException w:name="Light List Accent 1" w:semiHidden="0" w:uiPriority="61" w:unhideWhenUsed="0"/>
+    <w:lsdException w:name="Light Grid Accent 1" w:semiHidden="0" w:uiPriority="62" w:unhideWhenUsed="0"/>
+    <w:lsdException w:name="Medium Shading 1 Accent 1" w:semiHidden="0" w:uiPriority="63" w:unhideWhenUsed="0"/>
+    <w:lsdException w:name="Medium Shading 2 Accent 1" w:semiHidden="0" w:uiPriority="64" w:unhideWhenUsed="0"/>
+    <w:lsdException w:name="Medium List 1 Accent 1" w:semiHidden="0" w:uiPriority="65" w:unhideWhenUsed="0"/>
+    <w:lsdException w:name="Revision" w:unhideWhenUsed="0"/>
+    <w:lsdException w:name="List Paragraph" w:semiHidden="0" w:uiPriority="34" w:unhideWhenUsed="0" w:qFormat="1"/>
+    <w:lsdException w:name="Quote" w:semiHidden="0" w:uiPriority="29" w:unhideWhenUsed="0" w:qFormat="1"/>
+    <w:lsdException w:name="Intense Quote" w:semiHidden="0" w:uiPriority="30" w:unhideWhenUsed="0" w:qFormat="1"/>
+    <w:lsdException w:name="Medium List 2 Accent 1" w:semiHidden="0" w:uiPriority="66" w:unhideWhenUsed="0"/>
+    <w:lsdException w:name="Medium Grid 1 Accent 1" w:semiHidden="0" w:uiPriority="67" w:unhideWhenUsed="0"/>
+    <w:lsdException w:name="Medium Grid 2 Accent 1" w:semiHidden="0" w:uiPriority="68" w:unhideWhenUsed="0"/>
+    <w:lsdException w:name="Medium Grid 3 Accent 1" w:semiHidden="0" w:uiPriority="69" w:unhideWhenUsed="0"/>
+    <w:lsdException w:name="Dark List Accent 1" w:semiHidden="0" w:uiPriority="70" w:unhideWhenUsed="0"/>
+    <w:lsdException w:name="Colorful Shading Accent 1" w:semiHidden="0" w:uiPriority="71" w:unhideWhenUsed="0"/>
+    <w:lsdException w:name="Colorful List Accent 1" w:semiHidden="0" w:uiPriority="72" w:unhideWhenUsed="0"/>
+    <w:lsdException w:name="Colorful Grid Accent 1" w:semiHidden="0" w:uiPriority="73" w:unhideWhenUsed="0"/>
+    <w:lsdException w:name="Light Shading Accent 2" w:semiHidden="0" w:uiPriority="60" w:unhideWhenUsed="0"/>
+    <w:lsdException w:name="Light List Accent 2" w:semiHidden="0" w:uiPriority="61" w:unhideWhenUsed="0"/>
+    <w:lsdException w:name="Light Grid Accent 2" w:semiHidden="0" w:uiPriority="62" w:unhideWhenUsed="0"/>
+    <w:lsdException w:name="Medium Shading 1 Accent 2" w:semiHidden="0" w:uiPriority="63" w:unhideWhenUsed="0"/>
+    <w:lsdException w:name="Medium Shading 2 Accent 2" w:semiHidden="0" w:uiPriority="64" w:unhideWhenUsed="0"/>
+    <w:lsdException w:name="Medium List 1 Accent 2" w:semiHidden="0" w:uiPriority="65" w:unhideWhenUsed="0"/>
+    <w:lsdException w:name="Medium List 2 Accent 2" w:semiHidden="0" w:uiPriority="66" w:unhideWhenUsed="0"/>
+    <w:lsdException w:name="Medium Grid 1 Accent 2" w:semiHidden="0" w:uiPriority="67" w:unhideWhenUsed="0"/>
+    <w:lsdException w:name="Medium Grid 2 Accent 2" w:semiHidden="0" w:uiPriority="68" w:unhideWhenUsed="0"/>
+    <w:lsdException w:name="Medium Grid 3 Accent 2" w:semiHidden="0" w:uiPriority="69" w:unhideWhenUsed="0"/>
+    <w:lsdException w:name="Dark List Accent 2" w:semiHidden="0" w:uiPriority="70" w:unhideWhenUsed="0"/>
+    <w:lsdException w:name="Colorful Shading Accent 2" w:semiHidden="0" w:uiPriority="71" w:unhideWhenUsed="0"/>
+    <w:lsdException w:name="Colorful List Accent 2" w:semiHidden="0" w:uiPriority="72" w:unhideWhenUsed="0"/>
+    <w:lsdException w:name="Colorful Grid Accent 2" w:semiHidden="0" w:uiPriority="73" w:unhideWhenUsed="0"/>
+    <w:lsdException w:name="Light Shading Accent 3" w:semiHidden="0" w:uiPriority="60" w:unhideWhenUsed="0"/>
+    <w:lsdException w:name="Light List Accent 3" w:semiHidden="0" w:uiPriority="61" w:unhideWhenUsed="0"/>
+    <w:lsdException w:name="Light Grid Accent 3" w:semiHidden="0" w:uiPriority="62" w:unhideWhenUsed="0"/>
+    <w:lsdException w:name="Medium Shading 1 Accent 3" w:semiHidden="0" w:uiPriority="63" w:unhideWhenUsed="0"/>
+    <w:lsdException w:name="Medium Shading 2 Accent 3" w:semiHidden="0" w:uiPriority="64" w:unhideWhenUsed="0"/>
+    <w:lsdException w:name="Medium List 1 Accent 3" w:semiHidden="0" w:uiPriority="65" w:unhideWhenUsed="0"/>
+    <w:lsdException w:name="Medium List 2 Accent 3" w:semiHidden="0" w:uiPriority="66" w:unhideWhenUsed="0"/>
+    <w:lsdException w:name="Medium Grid 1 Accent 3" w:semiHidden="0" w:uiPriority="67" w:unhideWhenUsed="0"/>
+    <w:lsdException w:name="Medium Grid 2 Accent 3" w:semiHidden="0" w:uiPriority="68" w:unhideWhenUsed="0"/>
+    <w:lsdException w:name="Medium Grid 3 Accent 3" w:semiHidden="0" w:uiPriority="69" w:unhideWhenUsed="0"/>
+    <w:lsdException w:name="Dark List Accent 3" w:semiHidden="0" w:uiPriority="70" w:unhideWhenUsed="0"/>
+    <w:lsdException w:name="Colorful Shading Accent 3" w:semiHidden="0" w:uiPriority="71" w:unhideWhenUsed="0"/>
+    <w:lsdException w:name="Colorful List Accent 3" w:semiHidden="0" w:uiPriority="72" w:unhideWhenUsed="0"/>
+    <w:lsdException w:name="Colorful Grid Accent 3" w:semiHidden="0" w:uiPriority="73" w:unhideWhenUsed="0"/>
+    <w:lsdException w:name="Light Shading Accent 4" w:semiHidden="0" w:uiPriority="60" w:unhideWhenUsed="0"/>
+    <w:lsdException w:name="Light List Accent 4" w:semiHidden="0" w:uiPriority="61" w:unhideWhenUsed="0"/>
+    <w:lsdException w:name="Light Grid Accent 4" w:semiHidden="0" w:uiPriority="62" w:unhideWhenUsed="0"/>
+    <w:lsdException w:name="Medium Shading 1 Accent 4" w:semiHidden="0" w:uiPriority="63" w:unhideWhenUsed="0"/>
+    <w:lsdException w:name="Medium Shading 2 Accent 4" w:semiHidden="0" w:uiPriority="64" w:unhideWhenUsed="0"/>
+    <w:lsdException w:name="Medium List 1 Accent 4" w:semiHidden="0" w:uiPriority="65" w:unhideWhenUsed="0"/>
+    <w:lsdException w:name="Medium List 2 Accent 4" w:semiHidden="0" w:uiPriority="66" w:unhideWhenUsed="0"/>
+    <w:lsdException w:name="Medium Grid 1 Accent 4" w:semiHidden="0" w:uiPriority="67" w:unhideWhenUsed="0"/>
+    <w:lsdException w:name="Medium Grid 2 Accent 4" w:semiHidden="0" w:uiPriority="68" w:unhideWhenUsed="0"/>
+    <w:lsdException w:name="Medium Grid 3 Accent 4" w:semiHidden="0" w:uiPriority="69" w:unhideWhenUsed="0"/>
+    <w:lsdException w:name="Dark List Accent 4" w:semiHidden="0" w:uiPriority="70" w:unhideWhenUsed="0"/>
+    <w:lsdException w:name="Colorful Shading Accent 4" w:semiHidden="0" w:uiPriority="71" w:unhideWhenUsed="0"/>
+    <w:lsdException w:name="Colorful List Accent 4" w:semiHidden="0" w:uiPriority="72" w:unhideWhenUsed="0"/>
+    <w:lsdException w:name="Colorful Grid Accent 4" w:semiHidden="0" w:uiPriority="73" w:unhideWhenUsed="0"/>
+    <w:lsdException w:name="Light Shading Accent 5" w:semiHidden="0" w:uiPriority="60" w:unhideWhenUsed="0"/>
+    <w:lsdException w:name="Light List Accent 5" w:semiHidden="0" w:uiPriority="61" w:unhideWhenUsed="0"/>
+    <w:lsdException w:name="Light Grid Accent 5" w:semiHidden="0" w:uiPriority="62" w:unhideWhenUsed="0"/>
+    <w:lsdException w:name="Medium Shading 1 Accent 5" w:semiHidden="0" w:uiPriority="63" w:unhideWhenUsed="0"/>
+    <w:lsdException w:name="Medium Shading 2 Accent 5" w:semiHidden="0" w:uiPriority="64" w:unhideWhenUsed="0"/>
+    <w:lsdException w:name="Medium List 1 Accent 5" w:semiHidden="0" w:uiPriority="65" w:unhideWhenUsed="0"/>
+    <w:lsdException w:name="Medium List 2 Accent 5" w:semiHidden="0" w:uiPriority="66" w:unhideWhenUsed="0"/>
+    <w:lsdException w:name="Medium Grid 1 Accent 5" w:semiHidden="0" w:uiPriority="67" w:unhideWhenUsed="0"/>
+    <w:lsdException w:name="Medium Grid 2 Accent 5" w:semiHidden="0" w:uiPriority="68" w:unhideWhenUsed="0"/>
+    <w:lsdException w:name="Medium Grid 3 Accent 5" w:semiHidden="0" w:uiPriority="69" w:unhideWhenUsed="0"/>
+    <w:lsdException w:name="Dark List Accent 5" w:semiHidden="0" w:uiPriority="70" w:unhideWhenUsed="0"/>
+    <w:lsdException w:name="Colorful Shading Accent 5" w:semiHidden="0" w:uiPriority="71" w:unhideWhenUsed="0"/>
+    <w:lsdException w:name="Colorful List Accent 5" w:semiHidden="0" w:uiPriority="72" w:unhideWhenUsed="0"/>
+    <w:lsdException w:name="Colorful Grid Accent 5" w:semiHidden="0" w:uiPriority="73" w:unhideWhenUsed="0"/>
+    <w:lsdException w:name="Light Shading Accent 6" w:semiHidden="0" w:uiPriority="60" w:unhideWhenUsed="0"/>
+    <w:lsdException w:name="Light List Accent 6" w:semiHidden="0" w:uiPriority="61" w:unhideWhenUsed="0"/>
+    <w:lsdException w:name="Light Grid Accent 6" w:semiHidden="0" w:uiPriority="62" w:unhideWhenUsed="0"/>
+    <w:lsdException w:name="Medium Shading 1 Accent 6" w:semiHidden="0" w:uiPriority="63" w:unhideWhenUsed="0"/>
+    <w:lsdException w:name="Medium Shading 2 Accent 6" w:semiHidden="0" w:uiPriority="64" w:unhideWhenUsed="0"/>
+    <w:lsdException w:name="Medium List 1 Accent 6" w:semiHidden="0" w:uiPriority="65" w:unhideWhenUsed="0"/>
+    <w:lsdException w:name="Medium List 2 Accent 6" w:semiHidden="0" w:uiPriority="66" w:unhideWhenUsed="0"/>
+    <w:lsdException w:name="Medium Grid 1 Accent 6" w:semiHidden="0" w:uiPriority="67" w:unhideWhenUsed="0"/>
+    <w:lsdException w:name="Medium Grid 2 Accent 6" w:semiHidden="0" w:uiPriority="68" w:unhideWhenUsed="0"/>
+    <w:lsdException w:name="Medium Grid 3 Accent 6" w:semiHidden="0" w:uiPriority="69" w:unhideWhenUsed="0"/>
+    <w:lsdException w:name="Dark List Accent 6" w:semiHidden="0" w:uiPriority="70" w:unhideWhenUsed="0"/>
+    <w:lsdException w:name="Colorful Shading Accent 6" w:semiHidden="0" w:uiPriority="71" w:unhideWhenUsed="0"/>
+    <w:lsdException w:name="Colorful List Accent 6" w:semiHidden="0" w:uiPriority="72" w:unhideWhenUsed="0"/>
+    <w:lsdException w:name="Colorful Grid Accent 6" w:semiHidden="0" w:uiPriority="73" w:unhideWhenUsed="0"/>
+    <w:lsdException w:name="Subtle Emphasis" w:semiHidden="0" w:uiPriority="19" w:unhideWhenUsed="0" w:qFormat="1"/>
+    <w:lsdException w:name="Intense Emphasis" w:semiHidden="0" w:uiPriority="21" w:unhideWhenUsed="0" w:qFormat="1"/>
+    <w:lsdException w:name="Subtle Reference" w:semiHidden="0" w:uiPriority="31" w:unhideWhenUsed="0" w:qFormat="1"/>
+    <w:lsdException w:name="Intense Reference" w:semiHidden="0" w:uiPriority="32" w:unhideWhenUsed="0" w:qFormat="1"/>
+    <w:lsdException w:name="Book Title" w:semiHidden="0" w:uiPriority="33" w:unhideWhenUsed="0" w:qFormat="1"/>
+    <w:lsdException w:name="Bibliography" w:uiPriority="37"/>
+    <w:lsdException w:name="TOC Heading" w:uiPriority="39" w:qFormat="1"/>
+  </w:latentStyles>
+  <w:style w:type="paragraph" w:default="1" w:styleId="Normal">
+    <w:name w:val="Normal"/>
+    <w:qFormat/>
+    <w:rsid w:val="00D105B2"/>
+    <w:rPr>
+      <w:rFonts w:ascii="Times New Roman" w:hAnsi="Times New Roman" w:cs="Times New Roman"/>
+      <w:sz w:val="24"/>
+      <w:szCs w:val="24"/>
+    </w:rPr>
+  </w:style>
+  <w:style w:type="paragraph" w:styleId="Heading1">
+    <w:name w:val="heading 1"/>
+    <w:basedOn w:val="Normal"/>
+    <w:next w:val="Normal"/>
+    <w:link w:val="Heading1Char"/>
+    <w:uiPriority w:val="9"/>
+    <w:qFormat/>
+    <w:rsid w:val="00120612"/>
+    <w:pPr>
+      <w:keepNext/>
+      <w:keepLines/>
+      <w:spacing w:before="240" w:after="0"/>
+      <w:outlineLvl w:val="0"/>
+    </w:pPr>
+    <w:rPr>
+      <w:rFonts w:eastAsiaTheme="minorEastAsia"/>
+      <w:color w:val="FF0000"/>
+      <w:sz w:val="32"/>
+      <w:szCs w:val="32"/>
+      <w:lang w:val="pt-PT"/>
+    </w:rPr>
+  </w:style>
+  <w:style w:type="paragraph" w:styleId="Heading2">
+    <w:name w:val="heading 2"/>
+    <w:basedOn w:val="Normal"/>
+    <w:next w:val="Normal"/>
+    <w:link w:val="Heading2Char"/>
+    <w:uiPriority w:val="9"/>
+    <w:unhideWhenUsed/>
+    <w:qFormat/>
+    <w:rsid w:val="00D312EB"/>
+    <w:pPr>
+      <w:keepNext/>
+      <w:keepLines/>
+      <w:spacing w:before="40" w:after="0"/>
+      <w:outlineLvl w:val="1"/>
+    </w:pPr>
+    <w:rPr>
+      <w:rFonts w:eastAsiaTheme="majorEastAsia"/>
+      <w:color w:val="C00000"/>
+      <w:sz w:val="28"/>
+      <w:szCs w:val="28"/>
+    </w:rPr>
+  </w:style>
+  <w:style w:type="paragraph" w:styleId="Heading3">
+    <w:name w:val="heading 3"/>
+    <w:basedOn w:val="Normal"/>
+    <w:next w:val="Normal"/>
+    <w:link w:val="Heading3Char"/>
+    <w:uiPriority w:val="9"/>
+    <w:unhideWhenUsed/>
+    <w:qFormat/>
+    <w:rsid w:val="00630973"/>
+    <w:pPr>
+      <w:keepNext/>
+      <w:keepLines/>
+      <w:spacing w:before="40" w:after="0"/>
+      <w:outlineLvl w:val="2"/>
+    </w:pPr>
+    <w:rPr>
+      <w:rFonts w:eastAsiaTheme="majorEastAsia"/>
+      <w:color w:val="990000"/>
+    </w:rPr>
+  </w:style>
+  <w:style w:type="paragraph" w:styleId="Heading4">
+    <w:name w:val="heading 4"/>
+    <w:basedOn w:val="Normal"/>
+    <w:next w:val="Normal"/>
+    <w:link w:val="Heading4Char"/>
+    <w:uiPriority w:val="9"/>
+    <w:unhideWhenUsed/>
+    <w:qFormat/>
+    <w:rsid w:val="00034E0F"/>
+    <w:pPr>
+      <w:keepNext/>
+      <w:keepLines/>
+      <w:spacing w:before="40" w:after="0"/>
+      <w:outlineLvl w:val="3"/>
+    </w:pPr>
+    <w:rPr>
+      <w:rFonts w:eastAsiaTheme="majorEastAsia"/>
+      <w:b/>
+      <w:iCs/>
+      <w:lang w:val="pt-PT"/>
+    </w:rPr>
+  </w:style>
+  <w:style w:type="character" w:default="1" w:styleId="DefaultParagraphFont">
+    <w:name w:val="Default Paragraph Font"/>
+    <w:uiPriority w:val="1"/>
+    <w:semiHidden/>
+    <w:unhideWhenUsed/>
+  </w:style>
+  <w:style w:type="table" w:default="1" w:styleId="TableNormal">
+    <w:name w:val="Normal Table"/>
+    <w:uiPriority w:val="99"/>
+    <w:semiHidden/>
+    <w:unhideWhenUsed/>
+    <w:tblPr>
+      <w:tblInd w:w="0" w:type="dxa"/>
+      <w:tblCellMar>
+        <w:top w:w="0" w:type="dxa"/>
+        <w:left w:w="108" w:type="dxa"/>
+        <w:bottom w:w="0" w:type="dxa"/>
+        <w:right w:w="108" w:type="dxa"/>
+      </w:tblCellMar>
+    </w:tblPr>
+  </w:style>
+  <w:style w:type="numbering" w:default="1" w:styleId="NoList">
+    <w:name w:val="No List"/>
+    <w:uiPriority w:val="99"/>
+    <w:semiHidden/>
+    <w:unhideWhenUsed/>
+  </w:style>
+  <w:style w:type="paragraph" w:customStyle="1" w:styleId="TNR">
+    <w:name w:val="TNR"/>
+    <w:basedOn w:val="Normal"/>
+    <w:link w:val="TNRChar"/>
+    <w:qFormat/>
+    <w:rsid w:val="00D105B2"/>
+  </w:style>
+  <w:style w:type="character" w:customStyle="1" w:styleId="TNRChar">
+    <w:name w:val="TNR Char"/>
+    <w:basedOn w:val="DefaultParagraphFont"/>
+    <w:link w:val="TNR"/>
+    <w:rsid w:val="00D105B2"/>
+    <w:rPr>
+      <w:rFonts w:ascii="Times New Roman" w:hAnsi="Times New Roman"/>
+      <w:sz w:val="24"/>
+    </w:rPr>
+  </w:style>
+  <w:style w:type="character" w:customStyle="1" w:styleId="Heading1Char">
+    <w:name w:val="Heading 1 Char"/>
+    <w:basedOn w:val="DefaultParagraphFont"/>
+    <w:link w:val="Heading1"/>
+    <w:uiPriority w:val="9"/>
+    <w:rsid w:val="00120612"/>
+    <w:rPr>
+      <w:rFonts w:ascii="Times New Roman" w:eastAsiaTheme="minorEastAsia" w:hAnsi="Times New Roman" w:cs="Times New Roman"/>
+      <w:color w:val="FF0000"/>
+      <w:sz w:val="32"/>
+      <w:szCs w:val="32"/>
+      <w:lang w:val="pt-PT"/>
+    </w:rPr>
+  </w:style>
+  <w:style w:type="character" w:customStyle="1" w:styleId="Heading2Char">
+    <w:name w:val="Heading 2 Char"/>
+    <w:basedOn w:val="DefaultParagraphFont"/>
+    <w:link w:val="Heading2"/>
+    <w:uiPriority w:val="9"/>
+    <w:rsid w:val="00D312EB"/>
+    <w:rPr>
+      <w:rFonts w:ascii="Times New Roman" w:eastAsiaTheme="majorEastAsia" w:hAnsi="Times New Roman" w:cs="Times New Roman"/>
+      <w:color w:val="C00000"/>
+      <w:sz w:val="28"/>
+      <w:szCs w:val="28"/>
+    </w:rPr>
+  </w:style>
+  <w:style w:type="character" w:customStyle="1" w:styleId="Heading3Char">
+    <w:name w:val="Heading 3 Char"/>
+    <w:basedOn w:val="DefaultParagraphFont"/>
+    <w:link w:val="Heading3"/>
+    <w:uiPriority w:val="9"/>
+    <w:rsid w:val="00630973"/>
+    <w:rPr>
+      <w:rFonts w:ascii="Times New Roman" w:eastAsiaTheme="majorEastAsia" w:hAnsi="Times New Roman" w:cs="Times New Roman"/>
+      <w:color w:val="990000"/>
+      <w:sz w:val="24"/>
+      <w:szCs w:val="24"/>
+    </w:rPr>
+  </w:style>
+  <w:style w:type="paragraph" w:styleId="NoSpacing">
+    <w:name w:val="No Spacing"/>
+    <w:link w:val="NoSpacingChar"/>
+    <w:uiPriority w:val="1"/>
+    <w:qFormat/>
+    <w:rsid w:val="00264318"/>
+    <w:pPr>
+      <w:spacing w:after="0" w:line="240" w:lineRule="auto"/>
+    </w:pPr>
+    <w:rPr>
+      <w:rFonts w:eastAsiaTheme="minorEastAsia"/>
+    </w:rPr>
+  </w:style>
+  <w:style w:type="character" w:customStyle="1" w:styleId="NoSpacingChar">
+    <w:name w:val="No Spacing Char"/>
+    <w:basedOn w:val="DefaultParagraphFont"/>
+    <w:link w:val="NoSpacing"/>
+    <w:uiPriority w:val="1"/>
+    <w:rsid w:val="00264318"/>
+    <w:rPr>
+      <w:rFonts w:eastAsiaTheme="minorEastAsia"/>
+    </w:rPr>
+  </w:style>
+  <w:style w:type="table" w:styleId="TableGrid">
+    <w:name w:val="Table Grid"/>
+    <w:basedOn w:val="TableNormal"/>
+    <w:uiPriority w:val="39"/>
+    <w:rsid w:val="0075156A"/>
+    <w:pPr>
+      <w:spacing w:after="0" w:line="240" w:lineRule="auto"/>
+    </w:pPr>
+    <w:tblPr>
+      <w:tblInd w:w="0" w:type="dxa"/>
+      <w:tblBorders>
+        <w:top w:val="single" w:sz="4" w:space="0" w:color="auto"/>
+        <w:left w:val="single" w:sz="4" w:space="0" w:color="auto"/>
+        <w:bottom w:val="single" w:sz="4" w:space="0" w:color="auto"/>
+        <w:right w:val="single" w:sz="4" w:space="0" w:color="auto"/>
+        <w:insideH w:val="single" w:sz="4" w:space="0" w:color="auto"/>
+        <w:insideV w:val="single" w:sz="4" w:space="0" w:color="auto"/>
+      </w:tblBorders>
+      <w:tblCellMar>
+        <w:top w:w="0" w:type="dxa"/>
+        <w:left w:w="108" w:type="dxa"/>
+        <w:bottom w:w="0" w:type="dxa"/>
+        <w:right w:w="108" w:type="dxa"/>
+      </w:tblCellMar>
+    </w:tblPr>
+  </w:style>
+  <w:style w:type="character" w:styleId="Hyperlink">
+    <w:name w:val="Hyperlink"/>
+    <w:basedOn w:val="DefaultParagraphFont"/>
+    <w:uiPriority w:val="99"/>
+    <w:unhideWhenUsed/>
+    <w:rsid w:val="00413324"/>
+    <w:rPr>
+      <w:color w:val="0563C1" w:themeColor="hyperlink"/>
+      <w:u w:val="single"/>
+    </w:rPr>
+  </w:style>
+  <w:style w:type="paragraph" w:styleId="TOCHeading">
+    <w:name w:val="TOC Heading"/>
+    <w:basedOn w:val="Heading1"/>
+    <w:next w:val="Normal"/>
+    <w:uiPriority w:val="39"/>
+    <w:unhideWhenUsed/>
+    <w:qFormat/>
+    <w:rsid w:val="00413324"/>
+    <w:pPr>
+      <w:outlineLvl w:val="9"/>
+    </w:pPr>
+    <w:rPr>
+      <w:rFonts w:asciiTheme="majorHAnsi" w:eastAsiaTheme="majorEastAsia" w:hAnsiTheme="majorHAnsi" w:cstheme="majorBidi"/>
+      <w:b/>
+      <w:color w:val="385623" w:themeColor="accent6" w:themeShade="80"/>
+      <w:lang w:val="en-US"/>
+    </w:rPr>
+  </w:style>
+  <w:style w:type="paragraph" w:styleId="TOC1">
+    <w:name w:val="toc 1"/>
+    <w:basedOn w:val="Normal"/>
+    <w:next w:val="Normal"/>
+    <w:autoRedefine/>
+    <w:uiPriority w:val="39"/>
+    <w:unhideWhenUsed/>
+    <w:rsid w:val="00413324"/>
+    <w:pPr>
+      <w:spacing w:after="100"/>
+    </w:pPr>
+    <w:rPr>
+      <w:rFonts w:asciiTheme="minorHAnsi" w:hAnsiTheme="minorHAnsi" w:cstheme="minorBidi"/>
+      <w:sz w:val="22"/>
+      <w:szCs w:val="22"/>
+      <w:lang w:val="en-GB"/>
+    </w:rPr>
+  </w:style>
+  <w:style w:type="paragraph" w:styleId="TOC2">
+    <w:name w:val="toc 2"/>
+    <w:basedOn w:val="Normal"/>
+    <w:next w:val="Normal"/>
+    <w:autoRedefine/>
+    <w:uiPriority w:val="39"/>
+    <w:unhideWhenUsed/>
+    <w:rsid w:val="00413324"/>
+    <w:pPr>
+      <w:spacing w:after="100"/>
+      <w:ind w:left="220"/>
+    </w:pPr>
+    <w:rPr>
+      <w:rFonts w:asciiTheme="minorHAnsi" w:hAnsiTheme="minorHAnsi" w:cstheme="minorBidi"/>
+      <w:sz w:val="22"/>
+      <w:szCs w:val="22"/>
+      <w:lang w:val="en-GB"/>
+    </w:rPr>
+  </w:style>
+  <w:style w:type="character" w:customStyle="1" w:styleId="Heading4Char">
+    <w:name w:val="Heading 4 Char"/>
+    <w:basedOn w:val="DefaultParagraphFont"/>
+    <w:link w:val="Heading4"/>
+    <w:uiPriority w:val="9"/>
+    <w:rsid w:val="00034E0F"/>
+    <w:rPr>
+      <w:rFonts w:ascii="Times New Roman" w:eastAsiaTheme="majorEastAsia" w:hAnsi="Times New Roman" w:cs="Times New Roman"/>
+      <w:b/>
+      <w:iCs/>
+      <w:sz w:val="24"/>
+      <w:szCs w:val="24"/>
+      <w:lang w:val="pt-PT"/>
+    </w:rPr>
+  </w:style>
+  <w:style w:type="paragraph" w:styleId="ListParagraph">
+    <w:name w:val="List Paragraph"/>
+    <w:basedOn w:val="Normal"/>
+    <w:uiPriority w:val="34"/>
+    <w:qFormat/>
+    <w:rsid w:val="00034E0F"/>
+    <w:pPr>
+      <w:ind w:left="720"/>
+      <w:contextualSpacing/>
+    </w:pPr>
+  </w:style>
+  <w:style w:type="paragraph" w:styleId="BalloonText">
+    <w:name w:val="Balloon Text"/>
+    <w:basedOn w:val="Normal"/>
+    <w:link w:val="BalloonTextChar"/>
+    <w:uiPriority w:val="99"/>
+    <w:semiHidden/>
+    <w:unhideWhenUsed/>
+    <w:rsid w:val="006374F5"/>
+    <w:pPr>
+      <w:spacing w:after="0" w:line="240" w:lineRule="auto"/>
+    </w:pPr>
+    <w:rPr>
+      <w:rFonts w:ascii="Tahoma" w:hAnsi="Tahoma" w:cs="Tahoma"/>
+      <w:sz w:val="16"/>
+      <w:szCs w:val="16"/>
+    </w:rPr>
+  </w:style>
+  <w:style w:type="character" w:customStyle="1" w:styleId="BalloonTextChar">
+    <w:name w:val="Balloon Text Char"/>
+    <w:basedOn w:val="DefaultParagraphFont"/>
+    <w:link w:val="BalloonText"/>
+    <w:uiPriority w:val="99"/>
+    <w:semiHidden/>
+    <w:rsid w:val="006374F5"/>
+    <w:rPr>
+      <w:rFonts w:ascii="Tahoma" w:hAnsi="Tahoma" w:cs="Tahoma"/>
+      <w:sz w:val="16"/>
+      <w:szCs w:val="16"/>
+    </w:rPr>
+  </w:style>
 </w:styles>
 </file>
 
 <file path=word/charts/chart1.xml><?xml version="1.0" encoding="utf-8"?>
-<c:chartSpace xmlns:c="http://schemas.openxmlformats.org/drawingml/2006/chart" xmlns:a="http://schemas.openxmlformats.org/drawingml/2006/main" xmlns:r="http://schemas.openxmlformats.org/officeDocument/2006/relationships" xmlns:c16r2="http://schemas.microsoft.com/office/drawing/2015/06/chart">
+<c:chartSpace xmlns:c="http://schemas.openxmlformats.org/drawingml/2006/chart" xmlns:a="http://schemas.openxmlformats.org/drawingml/2006/main" xmlns:r="http://schemas.openxmlformats.org/officeDocument/2006/relationships">
   <c:date1904 val="0"/>
   <c:lang val="en-US"/>
   <c:roundedCorners val="0"/>
@@ -7594,7 +8086,7 @@
               </a:ln>
               <a:effectLst/>
             </c:spPr>
-            <c:extLst>
+            <c:extLst xmlns:c16r2="http://schemas.microsoft.com/office/drawing/2015/06/chart">
               <c:ext xmlns:c16="http://schemas.microsoft.com/office/drawing/2014/chart" uri="{C3380CC4-5D6E-409C-BE32-E72D297353CC}">
                 <c16:uniqueId val="{00000002-B8F0-4413-88F5-6D31B9CCEB72}"/>
               </c:ext>
@@ -7614,7 +8106,7 @@
               </a:ln>
               <a:effectLst/>
             </c:spPr>
-            <c:extLst>
+            <c:extLst xmlns:c16r2="http://schemas.microsoft.com/office/drawing/2015/06/chart">
               <c:ext xmlns:c16="http://schemas.microsoft.com/office/drawing/2014/chart" uri="{C3380CC4-5D6E-409C-BE32-E72D297353CC}">
                 <c16:uniqueId val="{00000004-B8F0-4413-88F5-6D31B9CCEB72}"/>
               </c:ext>
@@ -7634,7 +8126,7 @@
               </a:ln>
               <a:effectLst/>
             </c:spPr>
-            <c:extLst>
+            <c:extLst xmlns:c16r2="http://schemas.microsoft.com/office/drawing/2015/06/chart">
               <c:ext xmlns:c16="http://schemas.microsoft.com/office/drawing/2014/chart" uri="{C3380CC4-5D6E-409C-BE32-E72D297353CC}">
                 <c16:uniqueId val="{00000003-B8F0-4413-88F5-6D31B9CCEB72}"/>
               </c:ext>
@@ -7654,7 +8146,7 @@
               </a:ln>
               <a:effectLst/>
             </c:spPr>
-            <c:extLst>
+            <c:extLst xmlns:c16r2="http://schemas.microsoft.com/office/drawing/2015/06/chart">
               <c:ext xmlns:c16="http://schemas.microsoft.com/office/drawing/2014/chart" uri="{C3380CC4-5D6E-409C-BE32-E72D297353CC}">
                 <c16:uniqueId val="{00000001-B8F0-4413-88F5-6D31B9CCEB72}"/>
               </c:ext>
@@ -7701,7 +8193,7 @@
               </c:numCache>
             </c:numRef>
           </c:val>
-          <c:extLst>
+          <c:extLst xmlns:c16r2="http://schemas.microsoft.com/office/drawing/2015/06/chart">
             <c:ext xmlns:c16="http://schemas.microsoft.com/office/drawing/2014/chart" uri="{C3380CC4-5D6E-409C-BE32-E72D297353CC}">
               <c16:uniqueId val="{00000000-B8F0-4413-88F5-6D31B9CCEB72}"/>
             </c:ext>
@@ -7759,14 +8251,14 @@
     </c:legend>
     <c:plotVisOnly val="1"/>
     <c:dispBlanksAs val="gap"/>
-    <c:extLst>
+    <c:showDLblsOverMax val="0"/>
+    <c:extLst xmlns:c16r2="http://schemas.microsoft.com/office/drawing/2015/06/chart">
       <c:ext xmlns:c16r3="http://schemas.microsoft.com/office/drawing/2017/03/chart" uri="{56B9EC1D-385E-4148-901F-78D8002777C0}">
         <c16r3:dataDisplayOptions16>
           <c16r3:dispNaAsBlank val="1"/>
         </c16r3:dataDisplayOptions16>
       </c:ext>
     </c:extLst>
-    <c:showDLblsOverMax val="0"/>
   </c:chart>
   <c:spPr>
     <a:solidFill>
@@ -7793,569 +8285,10 @@
       <a:endParaRPr lang="en-US"/>
     </a:p>
   </c:txPr>
-  <c:externalData r:id="rId3">
+  <c:externalData r:id="rId1">
     <c:autoUpdate val="0"/>
   </c:externalData>
 </c:chartSpace>
-</file>
-
-<file path=word/charts/colors1.xml><?xml version="1.0" encoding="utf-8"?>
-<cs:colorStyle xmlns:cs="http://schemas.microsoft.com/office/drawing/2012/chartStyle" xmlns:a="http://schemas.openxmlformats.org/drawingml/2006/main" meth="cycle" id="10">
-  <a:schemeClr val="accent1"/>
-  <a:schemeClr val="accent2"/>
-  <a:schemeClr val="accent3"/>
-  <a:schemeClr val="accent4"/>
-  <a:schemeClr val="accent5"/>
-  <a:schemeClr val="accent6"/>
-  <cs:variation/>
-  <cs:variation>
-    <a:lumMod val="60000"/>
-  </cs:variation>
-  <cs:variation>
-    <a:lumMod val="80000"/>
-    <a:lumOff val="20000"/>
-  </cs:variation>
-  <cs:variation>
-    <a:lumMod val="80000"/>
-  </cs:variation>
-  <cs:variation>
-    <a:lumMod val="60000"/>
-    <a:lumOff val="40000"/>
-  </cs:variation>
-  <cs:variation>
-    <a:lumMod val="50000"/>
-  </cs:variation>
-  <cs:variation>
-    <a:lumMod val="70000"/>
-    <a:lumOff val="30000"/>
-  </cs:variation>
-  <cs:variation>
-    <a:lumMod val="70000"/>
-  </cs:variation>
-  <cs:variation>
-    <a:lumMod val="50000"/>
-    <a:lumOff val="50000"/>
-  </cs:variation>
-</cs:colorStyle>
-</file>
-
-<file path=word/charts/style1.xml><?xml version="1.0" encoding="utf-8"?>
-<cs:chartStyle xmlns:cs="http://schemas.microsoft.com/office/drawing/2012/chartStyle" xmlns:a="http://schemas.openxmlformats.org/drawingml/2006/main" id="251">
-  <cs:axisTitle>
-    <cs:lnRef idx="0"/>
-    <cs:fillRef idx="0"/>
-    <cs:effectRef idx="0"/>
-    <cs:fontRef idx="minor">
-      <a:schemeClr val="tx1">
-        <a:lumMod val="65000"/>
-        <a:lumOff val="35000"/>
-      </a:schemeClr>
-    </cs:fontRef>
-    <cs:defRPr sz="1000" kern="1200"/>
-  </cs:axisTitle>
-  <cs:categoryAxis>
-    <cs:lnRef idx="0"/>
-    <cs:fillRef idx="0"/>
-    <cs:effectRef idx="0"/>
-    <cs:fontRef idx="minor">
-      <a:schemeClr val="tx1">
-        <a:lumMod val="65000"/>
-        <a:lumOff val="35000"/>
-      </a:schemeClr>
-    </cs:fontRef>
-    <cs:spPr>
-      <a:ln w="9525" cap="flat" cmpd="sng" algn="ctr">
-        <a:solidFill>
-          <a:schemeClr val="tx1">
-            <a:lumMod val="15000"/>
-            <a:lumOff val="85000"/>
-          </a:schemeClr>
-        </a:solidFill>
-        <a:round/>
-      </a:ln>
-    </cs:spPr>
-    <cs:defRPr sz="900" kern="1200"/>
-  </cs:categoryAxis>
-  <cs:chartArea mods="allowNoFillOverride allowNoLineOverride">
-    <cs:lnRef idx="0"/>
-    <cs:fillRef idx="0"/>
-    <cs:effectRef idx="0"/>
-    <cs:fontRef idx="minor">
-      <a:schemeClr val="tx1"/>
-    </cs:fontRef>
-    <cs:spPr>
-      <a:solidFill>
-        <a:schemeClr val="bg1"/>
-      </a:solidFill>
-      <a:ln w="9525" cap="flat" cmpd="sng" algn="ctr">
-        <a:solidFill>
-          <a:schemeClr val="tx1">
-            <a:lumMod val="15000"/>
-            <a:lumOff val="85000"/>
-          </a:schemeClr>
-        </a:solidFill>
-        <a:round/>
-      </a:ln>
-    </cs:spPr>
-    <cs:defRPr sz="900" kern="1200"/>
-  </cs:chartArea>
-  <cs:dataLabel>
-    <cs:lnRef idx="0"/>
-    <cs:fillRef idx="0"/>
-    <cs:effectRef idx="0"/>
-    <cs:fontRef idx="minor">
-      <a:schemeClr val="tx1">
-        <a:lumMod val="75000"/>
-        <a:lumOff val="25000"/>
-      </a:schemeClr>
-    </cs:fontRef>
-    <cs:defRPr sz="900" kern="1200"/>
-  </cs:dataLabel>
-  <cs:dataLabelCallout>
-    <cs:lnRef idx="0"/>
-    <cs:fillRef idx="0"/>
-    <cs:effectRef idx="0"/>
-    <cs:fontRef idx="minor">
-      <a:schemeClr val="dk1">
-        <a:lumMod val="65000"/>
-        <a:lumOff val="35000"/>
-      </a:schemeClr>
-    </cs:fontRef>
-    <cs:spPr>
-      <a:solidFill>
-        <a:schemeClr val="lt1"/>
-      </a:solidFill>
-      <a:ln>
-        <a:solidFill>
-          <a:schemeClr val="dk1">
-            <a:lumMod val="25000"/>
-            <a:lumOff val="75000"/>
-          </a:schemeClr>
-        </a:solidFill>
-      </a:ln>
-    </cs:spPr>
-    <cs:defRPr sz="900" kern="1200"/>
-    <cs:bodyPr rot="0" spcFirstLastPara="1" vertOverflow="clip" horzOverflow="clip" vert="horz" wrap="square" lIns="36576" tIns="18288" rIns="36576" bIns="18288" anchor="ctr" anchorCtr="1">
-      <a:spAutoFit/>
-    </cs:bodyPr>
-  </cs:dataLabelCallout>
-  <cs:dataPoint>
-    <cs:lnRef idx="0"/>
-    <cs:fillRef idx="1">
-      <cs:styleClr val="auto"/>
-    </cs:fillRef>
-    <cs:effectRef idx="0"/>
-    <cs:fontRef idx="minor">
-      <a:schemeClr val="tx1"/>
-    </cs:fontRef>
-    <cs:spPr>
-      <a:ln w="19050">
-        <a:solidFill>
-          <a:schemeClr val="lt1"/>
-        </a:solidFill>
-      </a:ln>
-    </cs:spPr>
-  </cs:dataPoint>
-  <cs:dataPoint3D>
-    <cs:lnRef idx="0"/>
-    <cs:fillRef idx="1">
-      <cs:styleClr val="auto"/>
-    </cs:fillRef>
-    <cs:effectRef idx="0"/>
-    <cs:fontRef idx="minor">
-      <a:schemeClr val="tx1"/>
-    </cs:fontRef>
-    <cs:spPr>
-      <a:ln w="25400">
-        <a:solidFill>
-          <a:schemeClr val="lt1"/>
-        </a:solidFill>
-      </a:ln>
-    </cs:spPr>
-  </cs:dataPoint3D>
-  <cs:dataPointLine>
-    <cs:lnRef idx="0">
-      <cs:styleClr val="auto"/>
-    </cs:lnRef>
-    <cs:fillRef idx="0"/>
-    <cs:effectRef idx="0"/>
-    <cs:fontRef idx="minor">
-      <a:schemeClr val="tx1"/>
-    </cs:fontRef>
-    <cs:spPr>
-      <a:ln w="28575" cap="rnd">
-        <a:solidFill>
-          <a:schemeClr val="phClr"/>
-        </a:solidFill>
-        <a:round/>
-      </a:ln>
-    </cs:spPr>
-  </cs:dataPointLine>
-  <cs:dataPointMarker>
-    <cs:lnRef idx="0">
-      <cs:styleClr val="auto"/>
-    </cs:lnRef>
-    <cs:fillRef idx="1">
-      <cs:styleClr val="auto"/>
-    </cs:fillRef>
-    <cs:effectRef idx="0"/>
-    <cs:fontRef idx="minor">
-      <a:schemeClr val="tx1"/>
-    </cs:fontRef>
-    <cs:spPr>
-      <a:ln w="9525">
-        <a:solidFill>
-          <a:schemeClr val="phClr"/>
-        </a:solidFill>
-      </a:ln>
-    </cs:spPr>
-  </cs:dataPointMarker>
-  <cs:dataPointMarkerLayout symbol="circle" size="5"/>
-  <cs:dataPointWireframe>
-    <cs:lnRef idx="0">
-      <cs:styleClr val="auto"/>
-    </cs:lnRef>
-    <cs:fillRef idx="0"/>
-    <cs:effectRef idx="0"/>
-    <cs:fontRef idx="minor">
-      <a:schemeClr val="tx1"/>
-    </cs:fontRef>
-    <cs:spPr>
-      <a:ln w="9525" cap="rnd">
-        <a:solidFill>
-          <a:schemeClr val="phClr"/>
-        </a:solidFill>
-        <a:round/>
-      </a:ln>
-    </cs:spPr>
-  </cs:dataPointWireframe>
-  <cs:dataTable>
-    <cs:lnRef idx="0"/>
-    <cs:fillRef idx="0"/>
-    <cs:effectRef idx="0"/>
-    <cs:fontRef idx="minor">
-      <a:schemeClr val="tx1">
-        <a:lumMod val="65000"/>
-        <a:lumOff val="35000"/>
-      </a:schemeClr>
-    </cs:fontRef>
-    <cs:spPr>
-      <a:noFill/>
-      <a:ln w="9525" cap="flat" cmpd="sng" algn="ctr">
-        <a:solidFill>
-          <a:schemeClr val="tx1">
-            <a:lumMod val="15000"/>
-            <a:lumOff val="85000"/>
-          </a:schemeClr>
-        </a:solidFill>
-        <a:round/>
-      </a:ln>
-    </cs:spPr>
-    <cs:defRPr sz="900" kern="1200"/>
-  </cs:dataTable>
-  <cs:downBar>
-    <cs:lnRef idx="0"/>
-    <cs:fillRef idx="0"/>
-    <cs:effectRef idx="0"/>
-    <cs:fontRef idx="minor">
-      <a:schemeClr val="tx1"/>
-    </cs:fontRef>
-    <cs:spPr>
-      <a:solidFill>
-        <a:schemeClr val="dk1">
-          <a:lumMod val="75000"/>
-          <a:lumOff val="25000"/>
-        </a:schemeClr>
-      </a:solidFill>
-      <a:ln w="9525" cap="flat" cmpd="sng" algn="ctr">
-        <a:solidFill>
-          <a:schemeClr val="tx1">
-            <a:lumMod val="65000"/>
-            <a:lumOff val="35000"/>
-          </a:schemeClr>
-        </a:solidFill>
-        <a:round/>
-      </a:ln>
-    </cs:spPr>
-  </cs:downBar>
-  <cs:dropLine>
-    <cs:lnRef idx="0"/>
-    <cs:fillRef idx="0"/>
-    <cs:effectRef idx="0"/>
-    <cs:fontRef idx="minor">
-      <a:schemeClr val="tx1"/>
-    </cs:fontRef>
-    <cs:spPr>
-      <a:ln w="9525" cap="flat" cmpd="sng" algn="ctr">
-        <a:solidFill>
-          <a:schemeClr val="tx1">
-            <a:lumMod val="35000"/>
-            <a:lumOff val="65000"/>
-          </a:schemeClr>
-        </a:solidFill>
-        <a:round/>
-      </a:ln>
-    </cs:spPr>
-  </cs:dropLine>
-  <cs:errorBar>
-    <cs:lnRef idx="0"/>
-    <cs:fillRef idx="0"/>
-    <cs:effectRef idx="0"/>
-    <cs:fontRef idx="minor">
-      <a:schemeClr val="tx1"/>
-    </cs:fontRef>
-    <cs:spPr>
-      <a:ln w="9525" cap="flat" cmpd="sng" algn="ctr">
-        <a:solidFill>
-          <a:schemeClr val="tx1">
-            <a:lumMod val="65000"/>
-            <a:lumOff val="35000"/>
-          </a:schemeClr>
-        </a:solidFill>
-        <a:round/>
-      </a:ln>
-    </cs:spPr>
-  </cs:errorBar>
-  <cs:floor>
-    <cs:lnRef idx="0"/>
-    <cs:fillRef idx="0"/>
-    <cs:effectRef idx="0"/>
-    <cs:fontRef idx="minor">
-      <a:schemeClr val="tx1"/>
-    </cs:fontRef>
-    <cs:spPr>
-      <a:noFill/>
-      <a:ln>
-        <a:noFill/>
-      </a:ln>
-    </cs:spPr>
-  </cs:floor>
-  <cs:gridlineMajor>
-    <cs:lnRef idx="0"/>
-    <cs:fillRef idx="0"/>
-    <cs:effectRef idx="0"/>
-    <cs:fontRef idx="minor">
-      <a:schemeClr val="tx1"/>
-    </cs:fontRef>
-    <cs:spPr>
-      <a:ln w="9525" cap="flat" cmpd="sng" algn="ctr">
-        <a:solidFill>
-          <a:schemeClr val="tx1">
-            <a:lumMod val="15000"/>
-            <a:lumOff val="85000"/>
-          </a:schemeClr>
-        </a:solidFill>
-        <a:round/>
-      </a:ln>
-    </cs:spPr>
-  </cs:gridlineMajor>
-  <cs:gridlineMinor>
-    <cs:lnRef idx="0"/>
-    <cs:fillRef idx="0"/>
-    <cs:effectRef idx="0"/>
-    <cs:fontRef idx="minor">
-      <a:schemeClr val="tx1"/>
-    </cs:fontRef>
-    <cs:spPr>
-      <a:ln w="9525" cap="flat" cmpd="sng" algn="ctr">
-        <a:solidFill>
-          <a:schemeClr val="tx1">
-            <a:lumMod val="5000"/>
-            <a:lumOff val="95000"/>
-          </a:schemeClr>
-        </a:solidFill>
-        <a:round/>
-      </a:ln>
-    </cs:spPr>
-  </cs:gridlineMinor>
-  <cs:hiLoLine>
-    <cs:lnRef idx="0"/>
-    <cs:fillRef idx="0"/>
-    <cs:effectRef idx="0"/>
-    <cs:fontRef idx="minor">
-      <a:schemeClr val="tx1"/>
-    </cs:fontRef>
-    <cs:spPr>
-      <a:ln w="9525" cap="flat" cmpd="sng" algn="ctr">
-        <a:solidFill>
-          <a:schemeClr val="tx1">
-            <a:lumMod val="50000"/>
-            <a:lumOff val="50000"/>
-          </a:schemeClr>
-        </a:solidFill>
-        <a:round/>
-      </a:ln>
-    </cs:spPr>
-  </cs:hiLoLine>
-  <cs:leaderLine>
-    <cs:lnRef idx="0"/>
-    <cs:fillRef idx="0"/>
-    <cs:effectRef idx="0"/>
-    <cs:fontRef idx="minor">
-      <a:schemeClr val="tx1"/>
-    </cs:fontRef>
-    <cs:spPr>
-      <a:ln w="9525" cap="flat" cmpd="sng" algn="ctr">
-        <a:solidFill>
-          <a:schemeClr val="tx1">
-            <a:lumMod val="35000"/>
-            <a:lumOff val="65000"/>
-          </a:schemeClr>
-        </a:solidFill>
-        <a:round/>
-      </a:ln>
-    </cs:spPr>
-  </cs:leaderLine>
-  <cs:legend>
-    <cs:lnRef idx="0"/>
-    <cs:fillRef idx="0"/>
-    <cs:effectRef idx="0"/>
-    <cs:fontRef idx="minor">
-      <a:schemeClr val="tx1">
-        <a:lumMod val="65000"/>
-        <a:lumOff val="35000"/>
-      </a:schemeClr>
-    </cs:fontRef>
-    <cs:defRPr sz="900" kern="1200"/>
-  </cs:legend>
-  <cs:plotArea mods="allowNoFillOverride allowNoLineOverride">
-    <cs:lnRef idx="0"/>
-    <cs:fillRef idx="0"/>
-    <cs:effectRef idx="0"/>
-    <cs:fontRef idx="minor">
-      <a:schemeClr val="tx1"/>
-    </cs:fontRef>
-  </cs:plotArea>
-  <cs:plotArea3D mods="allowNoFillOverride allowNoLineOverride">
-    <cs:lnRef idx="0"/>
-    <cs:fillRef idx="0"/>
-    <cs:effectRef idx="0"/>
-    <cs:fontRef idx="minor">
-      <a:schemeClr val="tx1"/>
-    </cs:fontRef>
-  </cs:plotArea3D>
-  <cs:seriesAxis>
-    <cs:lnRef idx="0"/>
-    <cs:fillRef idx="0"/>
-    <cs:effectRef idx="0"/>
-    <cs:fontRef idx="minor">
-      <a:schemeClr val="tx1">
-        <a:lumMod val="65000"/>
-        <a:lumOff val="35000"/>
-      </a:schemeClr>
-    </cs:fontRef>
-    <cs:defRPr sz="900" kern="1200"/>
-  </cs:seriesAxis>
-  <cs:seriesLine>
-    <cs:lnRef idx="0"/>
-    <cs:fillRef idx="0"/>
-    <cs:effectRef idx="0"/>
-    <cs:fontRef idx="minor">
-      <a:schemeClr val="tx1"/>
-    </cs:fontRef>
-    <cs:spPr>
-      <a:ln w="9525" cap="flat" cmpd="sng" algn="ctr">
-        <a:solidFill>
-          <a:schemeClr val="tx1">
-            <a:lumMod val="35000"/>
-            <a:lumOff val="65000"/>
-          </a:schemeClr>
-        </a:solidFill>
-        <a:round/>
-      </a:ln>
-    </cs:spPr>
-  </cs:seriesLine>
-  <cs:title>
-    <cs:lnRef idx="0"/>
-    <cs:fillRef idx="0"/>
-    <cs:effectRef idx="0"/>
-    <cs:fontRef idx="minor">
-      <a:schemeClr val="tx1">
-        <a:lumMod val="65000"/>
-        <a:lumOff val="35000"/>
-      </a:schemeClr>
-    </cs:fontRef>
-    <cs:defRPr sz="1400" b="0" kern="1200" spc="0" baseline="0"/>
-  </cs:title>
-  <cs:trendline>
-    <cs:lnRef idx="0">
-      <cs:styleClr val="auto"/>
-    </cs:lnRef>
-    <cs:fillRef idx="0"/>
-    <cs:effectRef idx="0"/>
-    <cs:fontRef idx="minor">
-      <a:schemeClr val="tx1"/>
-    </cs:fontRef>
-    <cs:spPr>
-      <a:ln w="19050" cap="rnd">
-        <a:solidFill>
-          <a:schemeClr val="phClr"/>
-        </a:solidFill>
-        <a:prstDash val="sysDot"/>
-      </a:ln>
-    </cs:spPr>
-  </cs:trendline>
-  <cs:trendlineLabel>
-    <cs:lnRef idx="0"/>
-    <cs:fillRef idx="0"/>
-    <cs:effectRef idx="0"/>
-    <cs:fontRef idx="minor">
-      <a:schemeClr val="tx1">
-        <a:lumMod val="65000"/>
-        <a:lumOff val="35000"/>
-      </a:schemeClr>
-    </cs:fontRef>
-    <cs:defRPr sz="900" kern="1200"/>
-  </cs:trendlineLabel>
-  <cs:upBar>
-    <cs:lnRef idx="0"/>
-    <cs:fillRef idx="0"/>
-    <cs:effectRef idx="0"/>
-    <cs:fontRef idx="minor">
-      <a:schemeClr val="tx1"/>
-    </cs:fontRef>
-    <cs:spPr>
-      <a:solidFill>
-        <a:schemeClr val="lt1"/>
-      </a:solidFill>
-      <a:ln w="9525" cap="flat" cmpd="sng" algn="ctr">
-        <a:solidFill>
-          <a:schemeClr val="tx1">
-            <a:lumMod val="65000"/>
-            <a:lumOff val="35000"/>
-          </a:schemeClr>
-        </a:solidFill>
-        <a:round/>
-      </a:ln>
-    </cs:spPr>
-  </cs:upBar>
-  <cs:valueAxis>
-    <cs:lnRef idx="0"/>
-    <cs:fillRef idx="0"/>
-    <cs:effectRef idx="0"/>
-    <cs:fontRef idx="minor">
-      <a:schemeClr val="tx1">
-        <a:lumMod val="65000"/>
-        <a:lumOff val="35000"/>
-      </a:schemeClr>
-    </cs:fontRef>
-    <cs:defRPr sz="900" kern="1200"/>
-  </cs:valueAxis>
-  <cs:wall>
-    <cs:lnRef idx="0"/>
-    <cs:fillRef idx="0"/>
-    <cs:effectRef idx="0"/>
-    <cs:fontRef idx="minor">
-      <a:schemeClr val="tx1"/>
-    </cs:fontRef>
-    <cs:spPr>
-      <a:noFill/>
-      <a:ln>
-        <a:noFill/>
-      </a:ln>
-    </cs:spPr>
-  </cs:wall>
-</cs:chartStyle>
 </file>
 
 <file path=word/theme/theme1.xml><?xml version="1.0" encoding="utf-8"?>
@@ -8401,7 +8334,7 @@
     </a:clrScheme>
     <a:fontScheme name="Office">
       <a:majorFont>
-        <a:latin typeface="Calibri Light" panose="020F0302020204030204"/>
+        <a:latin typeface="Calibri Light"/>
         <a:ea typeface=""/>
         <a:cs typeface=""/>
         <a:font script="Jpan" typeface="游ゴシック Light"/>
@@ -8436,7 +8369,7 @@
         <a:font script="Geor" typeface="Sylfaen"/>
       </a:majorFont>
       <a:minorFont>
-        <a:latin typeface="Calibri" panose="020F0502020204030204"/>
+        <a:latin typeface="Calibri"/>
         <a:ea typeface=""/>
         <a:cs typeface=""/>
         <a:font script="Jpan" typeface="游明朝"/>
@@ -8613,7 +8546,7 @@
   <a:extraClrSchemeLst/>
   <a:extLst>
     <a:ext uri="{05A4C25C-085E-4340-85A3-A5531E510DB2}">
-      <thm15:themeFamily xmlns:thm15="http://schemas.microsoft.com/office/thememl/2012/main" name="Office Theme" id="{62F939B6-93AF-4DB8-9C6B-D6C7DFDC589F}" vid="{4A3C46E8-61CC-4603-A589-7422A47A8E4A}"/>
+      <thm15:themeFamily xmlns="" xmlns:thm15="http://schemas.microsoft.com/office/thememl/2012/main" name="Office Theme" id="{62F939B6-93AF-4DB8-9C6B-D6C7DFDC589F}" vid="{4A3C46E8-61CC-4603-A589-7422A47A8E4A}"/>
     </a:ext>
   </a:extLst>
 </a:theme>

</xml_diff>